<commit_message>
Terminado hasta 18 Contrato
</commit_message>
<xml_diff>
--- a/Concurso por invitación Servicios/16. Acta de fallo.docx
+++ b/Concurso por invitación Servicios/16. Acta de fallo.docx
@@ -1,6 +1,6 @@
 
 <file path=word/document.xml><?xml version="1.0" encoding="utf-8"?>
-<w:document xmlns:wpc="http://schemas.microsoft.com/office/word/2010/wordprocessingCanvas" xmlns:cx="http://schemas.microsoft.com/office/drawing/2014/chartex" xmlns:cx1="http://schemas.microsoft.com/office/drawing/2015/9/8/chartex" xmlns:cx2="http://schemas.microsoft.com/office/drawing/2015/10/21/chartex" xmlns:cx3="http://schemas.microsoft.com/office/drawing/2016/5/9/chartex" xmlns:cx4="http://schemas.microsoft.com/office/drawing/2016/5/10/chartex" xmlns:cx5="http://schemas.microsoft.com/office/drawing/2016/5/11/chartex" xmlns:cx6="http://schemas.microsoft.com/office/drawing/2016/5/12/chartex" xmlns:cx7="http://schemas.microsoft.com/office/drawing/2016/5/13/chartex" xmlns:cx8="http://schemas.microsoft.com/office/drawing/2016/5/14/chartex" xmlns:mc="http://schemas.openxmlformats.org/markup-compatibility/2006" xmlns:aink="http://schemas.microsoft.com/office/drawing/2016/ink" xmlns:am3d="http://schemas.microsoft.com/office/drawing/2017/model3d" xmlns:o="urn:schemas-microsoft-com:office:office" xmlns:r="http://schemas.openxmlformats.org/officeDocument/2006/relationships" xmlns:m="http://schemas.openxmlformats.org/officeDocument/2006/math" xmlns:v="urn:schemas-microsoft-com:vml" xmlns:wp14="http://schemas.microsoft.com/office/word/2010/wordprocessingDrawing" xmlns:wp="http://schemas.openxmlformats.org/drawingml/2006/wordprocessingDrawing" xmlns:w10="urn:schemas-microsoft-com:office:word" xmlns:w="http://schemas.openxmlformats.org/wordprocessingml/2006/main" xmlns:w14="http://schemas.microsoft.com/office/word/2010/wordml" xmlns:w15="http://schemas.microsoft.com/office/word/2012/wordml" xmlns:w16cid="http://schemas.microsoft.com/office/word/2016/wordml/cid" xmlns:w16se="http://schemas.microsoft.com/office/word/2015/wordml/symex" xmlns:wpg="http://schemas.microsoft.com/office/word/2010/wordprocessingGroup" xmlns:wpi="http://schemas.microsoft.com/office/word/2010/wordprocessingInk" xmlns:wne="http://schemas.microsoft.com/office/word/2006/wordml" xmlns:wps="http://schemas.microsoft.com/office/word/2010/wordprocessingShape" mc:Ignorable="w14 w15 w16se w16cid wp14">
+<w:document xmlns:wpc="http://schemas.microsoft.com/office/word/2010/wordprocessingCanvas" xmlns:cx="http://schemas.microsoft.com/office/drawing/2014/chartex" xmlns:cx1="http://schemas.microsoft.com/office/drawing/2015/9/8/chartex" xmlns:cx2="http://schemas.microsoft.com/office/drawing/2015/10/21/chartex" xmlns:cx3="http://schemas.microsoft.com/office/drawing/2016/5/9/chartex" xmlns:cx4="http://schemas.microsoft.com/office/drawing/2016/5/10/chartex" xmlns:cx5="http://schemas.microsoft.com/office/drawing/2016/5/11/chartex" xmlns:cx6="http://schemas.microsoft.com/office/drawing/2016/5/12/chartex" xmlns:cx7="http://schemas.microsoft.com/office/drawing/2016/5/13/chartex" xmlns:cx8="http://schemas.microsoft.com/office/drawing/2016/5/14/chartex" xmlns:mc="http://schemas.openxmlformats.org/markup-compatibility/2006" xmlns:aink="http://schemas.microsoft.com/office/drawing/2016/ink" xmlns:am3d="http://schemas.microsoft.com/office/drawing/2017/model3d" xmlns:o="urn:schemas-microsoft-com:office:office" xmlns:r="http://schemas.openxmlformats.org/officeDocument/2006/relationships" xmlns:m="http://schemas.openxmlformats.org/officeDocument/2006/math" xmlns:v="urn:schemas-microsoft-com:vml" xmlns:wp14="http://schemas.microsoft.com/office/word/2010/wordprocessingDrawing" xmlns:wp="http://schemas.openxmlformats.org/drawingml/2006/wordprocessingDrawing" xmlns:w10="urn:schemas-microsoft-com:office:word" xmlns:w="http://schemas.openxmlformats.org/wordprocessingml/2006/main" xmlns:w14="http://schemas.microsoft.com/office/word/2010/wordml" xmlns:w15="http://schemas.microsoft.com/office/word/2012/wordml" xmlns:w16cex="http://schemas.microsoft.com/office/word/2018/wordml/cex" xmlns:w16cid="http://schemas.microsoft.com/office/word/2016/wordml/cid" xmlns:w16="http://schemas.microsoft.com/office/word/2018/wordml" xmlns:w16se="http://schemas.microsoft.com/office/word/2015/wordml/symex" xmlns:wpg="http://schemas.microsoft.com/office/word/2010/wordprocessingGroup" xmlns:wpi="http://schemas.microsoft.com/office/word/2010/wordprocessingInk" xmlns:wne="http://schemas.microsoft.com/office/word/2006/wordml" xmlns:wps="http://schemas.microsoft.com/office/word/2010/wordprocessingShape" mc:Ignorable="w14 w15 w16se w16cid w16 w16cex wp14">
   <w:body>
     <w:p>
       <w:pPr>
@@ -42,43 +42,71 @@
         <w:rPr>
           <w:rFonts w:ascii="Arial Narrow" w:hAnsi="Arial Narrow" w:cs="Arial"/>
           <w:b/>
-          <w:color w:val="0070C0"/>
+          <w:caps/>
+          <w:color w:val="FF0000"/>
+          <w:sz w:val="22"/>
+          <w:szCs w:val="22"/>
+          <w:highlight w:val="yellow"/>
+        </w:rPr>
+        <w:fldChar w:fldCharType="begin"/>
+      </w:r>
+      <w:r>
+        <w:rPr>
+          <w:rFonts w:ascii="Arial Narrow" w:hAnsi="Arial Narrow" w:cs="Arial"/>
+          <w:b/>
+          <w:caps/>
+          <w:color w:val="FF0000"/>
+          <w:sz w:val="22"/>
+          <w:szCs w:val="22"/>
+          <w:highlight w:val="yellow"/>
+        </w:rPr>
+        <w:instrText xml:space="preserve"> MERGEFIELD HORA_FECHA_ACTA_DE_FALLO </w:instrText>
+      </w:r>
+      <w:r>
+        <w:rPr>
+          <w:rFonts w:ascii="Arial Narrow" w:hAnsi="Arial Narrow" w:cs="Arial"/>
+          <w:b/>
+          <w:caps/>
+          <w:color w:val="FF0000"/>
+          <w:sz w:val="22"/>
+          <w:szCs w:val="22"/>
+          <w:highlight w:val="yellow"/>
+        </w:rPr>
+        <w:fldChar w:fldCharType="separate"/>
+      </w:r>
+      <w:r>
+        <w:rPr>
+          <w:rFonts w:ascii="Arial Narrow" w:hAnsi="Arial Narrow" w:cs="Arial"/>
+          <w:b/>
+          <w:caps/>
+          <w:noProof/>
+          <w:color w:val="FF0000"/>
+          <w:sz w:val="22"/>
+          <w:szCs w:val="22"/>
+          <w:highlight w:val="yellow"/>
+        </w:rPr>
+        <w:t>«HORA_FECHA_ACTA_DE_FALLO»</w:t>
+      </w:r>
+      <w:r>
+        <w:rPr>
+          <w:rFonts w:ascii="Arial Narrow" w:hAnsi="Arial Narrow" w:cs="Arial"/>
+          <w:b/>
+          <w:caps/>
+          <w:color w:val="FF0000"/>
+          <w:sz w:val="22"/>
+          <w:szCs w:val="22"/>
+          <w:highlight w:val="yellow"/>
+        </w:rPr>
+        <w:fldChar w:fldCharType="end"/>
+      </w:r>
+      <w:r>
+        <w:rPr>
+          <w:rFonts w:ascii="Arial Narrow" w:hAnsi="Arial Narrow" w:cs="Arial"/>
+          <w:b/>
           <w:sz w:val="22"/>
           <w:szCs w:val="22"/>
           <w:lang w:val="es-MX"/>
         </w:rPr>
-        <w:t>1</w:t>
-      </w:r>
-      <w:r>
-        <w:rPr>
-          <w:rFonts w:ascii="Arial Narrow" w:hAnsi="Arial Narrow" w:cs="Arial"/>
-          <w:b/>
-          <w:color w:val="0070C0"/>
-          <w:sz w:val="22"/>
-          <w:szCs w:val="22"/>
-          <w:lang w:val="es-MX"/>
-        </w:rPr>
-        <w:t>0</w:t>
-      </w:r>
-      <w:r>
-        <w:rPr>
-          <w:rFonts w:ascii="Arial Narrow" w:hAnsi="Arial Narrow" w:cs="Arial"/>
-          <w:b/>
-          <w:color w:val="0070C0"/>
-          <w:sz w:val="22"/>
-          <w:szCs w:val="22"/>
-          <w:lang w:val="es-MX"/>
-        </w:rPr>
-        <w:t>:00</w:t>
-      </w:r>
-      <w:r>
-        <w:rPr>
-          <w:rFonts w:ascii="Arial Narrow" w:hAnsi="Arial Narrow" w:cs="Arial"/>
-          <w:b/>
-          <w:sz w:val="22"/>
-          <w:szCs w:val="22"/>
-          <w:lang w:val="es-MX"/>
-        </w:rPr>
         <w:t xml:space="preserve"> </w:t>
       </w:r>
       <w:r>
@@ -102,17 +130,276 @@
       </w:r>
       <w:r>
         <w:rPr>
-          <w:rFonts w:ascii="Arial Narrow" w:eastAsia="Batang" w:hAnsi="Arial Narrow" w:cs="Arial"/>
-          <w:b/>
-          <w:color w:val="0070C0"/>
-        </w:rPr>
-        <w:t>“_________________”</w:t>
-      </w:r>
-      <w:r>
-        <w:rPr>
-          <w:rFonts w:ascii="Arial Narrow" w:hAnsi="Arial Narrow" w:cs="Arial"/>
-          <w:b/>
+          <w:rFonts w:ascii="Arial Narrow" w:hAnsi="Arial Narrow" w:cs="Arial"/>
           <w:caps/>
+          <w:color w:val="FF0000"/>
+          <w:sz w:val="22"/>
+          <w:szCs w:val="22"/>
+          <w:highlight w:val="yellow"/>
+        </w:rPr>
+        <w:fldChar w:fldCharType="begin"/>
+      </w:r>
+      <w:r>
+        <w:rPr>
+          <w:rFonts w:ascii="Arial Narrow" w:hAnsi="Arial Narrow" w:cs="Arial"/>
+          <w:caps/>
+          <w:color w:val="FF0000"/>
+          <w:sz w:val="22"/>
+          <w:szCs w:val="22"/>
+          <w:highlight w:val="yellow"/>
+        </w:rPr>
+        <w:instrText xml:space="preserve"> MERGEFIELD FECHA_ACTA_D_FALLO </w:instrText>
+      </w:r>
+      <w:r>
+        <w:rPr>
+          <w:rFonts w:ascii="Arial Narrow" w:hAnsi="Arial Narrow" w:cs="Arial"/>
+          <w:b/>
+          <w:caps/>
+          <w:color w:val="FF0000"/>
+          <w:sz w:val="22"/>
+          <w:szCs w:val="22"/>
+          <w:highlight w:val="yellow"/>
+        </w:rPr>
+        <w:instrText>\@"DD 'DE' MMMM 'DE' YYYY"</w:instrText>
+      </w:r>
+      <w:r>
+        <w:rPr>
+          <w:rFonts w:ascii="Arial Narrow" w:hAnsi="Arial Narrow" w:cs="Arial"/>
+          <w:caps/>
+          <w:color w:val="FF0000"/>
+          <w:sz w:val="22"/>
+          <w:szCs w:val="22"/>
+          <w:highlight w:val="yellow"/>
+        </w:rPr>
+        <w:fldChar w:fldCharType="separate"/>
+      </w:r>
+      <w:r>
+        <w:rPr>
+          <w:rFonts w:ascii="Arial Narrow" w:hAnsi="Arial Narrow" w:cs="Arial"/>
+          <w:caps/>
+          <w:noProof/>
+          <w:color w:val="FF0000"/>
+          <w:sz w:val="22"/>
+          <w:szCs w:val="22"/>
+          <w:highlight w:val="yellow"/>
+        </w:rPr>
+        <w:t>«FECHA_ACTA_D_FALLO»</w:t>
+      </w:r>
+      <w:r>
+        <w:rPr>
+          <w:rFonts w:ascii="Arial Narrow" w:hAnsi="Arial Narrow" w:cs="Arial"/>
+          <w:caps/>
+          <w:color w:val="FF0000"/>
+          <w:sz w:val="22"/>
+          <w:szCs w:val="22"/>
+          <w:highlight w:val="yellow"/>
+        </w:rPr>
+        <w:fldChar w:fldCharType="end"/>
+      </w:r>
+      <w:r>
+        <w:rPr>
+          <w:rFonts w:ascii="Arial Narrow" w:hAnsi="Arial Narrow" w:cs="Arial"/>
+          <w:caps/>
+          <w:sz w:val="22"/>
+          <w:szCs w:val="22"/>
+        </w:rPr>
+        <w:t xml:space="preserve">, </w:t>
+      </w:r>
+      <w:r>
+        <w:rPr>
+          <w:rFonts w:ascii="Arial Narrow" w:hAnsi="Arial Narrow" w:cs="Arial"/>
+          <w:caps/>
+          <w:sz w:val="22"/>
+          <w:szCs w:val="22"/>
+        </w:rPr>
+        <w:t xml:space="preserve">HABIÉNDOSE REUNIDO EN </w:t>
+      </w:r>
+      <w:r>
+        <w:rPr>
+          <w:rFonts w:ascii="Arial Narrow" w:hAnsi="Arial Narrow" w:cs="Arial"/>
+          <w:caps/>
+          <w:sz w:val="22"/>
+          <w:szCs w:val="22"/>
+          <w:highlight w:val="yellow"/>
+        </w:rPr>
+        <w:t xml:space="preserve">LA SALA DE JUNTAS DEL COMITÉ DE </w:t>
+      </w:r>
+      <w:r>
+        <w:rPr>
+          <w:rFonts w:ascii="Arial Narrow" w:hAnsi="Arial Narrow" w:cs="Arial"/>
+          <w:caps/>
+          <w:sz w:val="22"/>
+          <w:szCs w:val="22"/>
+          <w:highlight w:val="yellow"/>
+        </w:rPr>
+        <w:t>ADQUISICIONES, ARRENDAMIENTOS Y SERVICIOS DE LA BENEMÉRITA UNIVERSIDAD AUTÓNOMA DE PUEBLA (caasbuap)</w:t>
+      </w:r>
+      <w:r>
+        <w:rPr>
+          <w:rFonts w:ascii="Arial Narrow" w:hAnsi="Arial Narrow" w:cs="Arial"/>
+          <w:caps/>
+          <w:sz w:val="22"/>
+          <w:szCs w:val="22"/>
+          <w:highlight w:val="yellow"/>
+        </w:rPr>
+        <w:t xml:space="preserve">, CON DOMICILIO </w:t>
+      </w:r>
+      <w:r>
+        <w:rPr>
+          <w:rFonts w:ascii="Arial Narrow" w:hAnsi="Arial Narrow" w:cs="Arial"/>
+          <w:caps/>
+          <w:sz w:val="22"/>
+          <w:szCs w:val="22"/>
+          <w:highlight w:val="yellow"/>
+        </w:rPr>
+        <w:t>EN BOULEVARD GUADALUPE 2222 ESQUINA PROLONGACIÓN 24 SUR, RANCHO SAN JOSÉ XILOTZINGO</w:t>
+      </w:r>
+      <w:r>
+        <w:rPr>
+          <w:rFonts w:ascii="Arial Narrow" w:hAnsi="Arial Narrow" w:cs="Arial"/>
+          <w:caps/>
+          <w:sz w:val="22"/>
+          <w:szCs w:val="22"/>
+        </w:rPr>
+        <w:t xml:space="preserve">, </w:t>
+      </w:r>
+      <w:r>
+        <w:rPr>
+          <w:rFonts w:ascii="Arial Narrow" w:hAnsi="Arial Narrow" w:cs="Arial"/>
+          <w:caps/>
+          <w:sz w:val="22"/>
+          <w:szCs w:val="22"/>
+        </w:rPr>
+        <w:t xml:space="preserve">LOS </w:t>
+      </w:r>
+      <w:r>
+        <w:rPr>
+          <w:rFonts w:ascii="Arial Narrow" w:hAnsi="Arial Narrow" w:cs="Arial"/>
+          <w:iCs/>
+          <w:sz w:val="22"/>
+          <w:szCs w:val="22"/>
+        </w:rPr>
+        <w:t>INTEGRANTES DEL MENCIONADO CUERPO COLEGIADO</w:t>
+      </w:r>
+      <w:r>
+        <w:rPr>
+          <w:rFonts w:ascii="Arial Narrow" w:hAnsi="Arial Narrow" w:cs="Arial"/>
+          <w:bCs/>
+          <w:sz w:val="22"/>
+          <w:szCs w:val="22"/>
+        </w:rPr>
+        <w:t xml:space="preserve">; </w:t>
+      </w:r>
+      <w:r>
+        <w:rPr>
+          <w:rFonts w:ascii="Arial Narrow" w:hAnsi="Arial Narrow" w:cs="Arial"/>
+          <w:sz w:val="22"/>
+          <w:szCs w:val="22"/>
+        </w:rPr>
+        <w:t xml:space="preserve">CON FUNDAMENTO EN LOS </w:t>
+      </w:r>
+      <w:r>
+        <w:rPr>
+          <w:rFonts w:ascii="Arial Narrow" w:hAnsi="Arial Narrow" w:cs="Arial"/>
+          <w:sz w:val="22"/>
+          <w:szCs w:val="22"/>
+        </w:rPr>
+        <w:t xml:space="preserve">ARTÍCULOS 15 </w:t>
+      </w:r>
+      <w:r>
+        <w:rPr>
+          <w:rFonts w:ascii="Arial Narrow" w:hAnsi="Arial Narrow" w:cs="Arial"/>
+          <w:sz w:val="22"/>
+          <w:szCs w:val="22"/>
+          <w:highlight w:val="yellow"/>
+        </w:rPr>
+        <w:t xml:space="preserve">FRACCIÓN </w:t>
+      </w:r>
+      <w:r>
+        <w:rPr>
+          <w:rFonts w:ascii="Arial Narrow" w:hAnsi="Arial Narrow" w:cs="Arial"/>
+          <w:sz w:val="22"/>
+          <w:szCs w:val="22"/>
+          <w:highlight w:val="yellow"/>
+        </w:rPr>
+        <w:t>I</w:t>
+      </w:r>
+      <w:r>
+        <w:rPr>
+          <w:rFonts w:ascii="Arial Narrow" w:hAnsi="Arial Narrow" w:cs="Arial"/>
+          <w:sz w:val="22"/>
+          <w:szCs w:val="22"/>
+          <w:highlight w:val="yellow"/>
+        </w:rPr>
+        <w:t>I</w:t>
+      </w:r>
+      <w:r>
+        <w:rPr>
+          <w:rFonts w:ascii="Arial Narrow" w:hAnsi="Arial Narrow" w:cs="Arial"/>
+          <w:sz w:val="22"/>
+          <w:szCs w:val="22"/>
+        </w:rPr>
+        <w:t>, 16</w:t>
+      </w:r>
+      <w:r>
+        <w:rPr>
+          <w:rFonts w:ascii="Arial Narrow" w:hAnsi="Arial Narrow" w:cs="Arial"/>
+          <w:sz w:val="22"/>
+          <w:szCs w:val="22"/>
+        </w:rPr>
+        <w:t xml:space="preserve">, </w:t>
+      </w:r>
+      <w:r>
+        <w:rPr>
+          <w:rFonts w:ascii="Arial Narrow" w:hAnsi="Arial Narrow" w:cs="Arial"/>
+          <w:sz w:val="22"/>
+          <w:szCs w:val="22"/>
+        </w:rPr>
+        <w:t xml:space="preserve">47 FRACCIÓN IV INCISO </w:t>
+      </w:r>
+      <w:r>
+        <w:rPr>
+          <w:rFonts w:ascii="Arial Narrow" w:hAnsi="Arial Narrow" w:cs="Arial"/>
+          <w:sz w:val="22"/>
+          <w:szCs w:val="22"/>
+        </w:rPr>
+        <w:t>B</w:t>
+      </w:r>
+      <w:r>
+        <w:rPr>
+          <w:rFonts w:ascii="Arial Narrow" w:hAnsi="Arial Narrow" w:cs="Arial"/>
+          <w:sz w:val="22"/>
+          <w:szCs w:val="22"/>
+        </w:rPr>
+        <w:t>), 85, 86 F</w:t>
+      </w:r>
+      <w:r>
+        <w:rPr>
+          <w:rFonts w:ascii="Arial Narrow" w:hAnsi="Arial Narrow" w:cs="Arial"/>
+          <w:sz w:val="22"/>
+          <w:szCs w:val="22"/>
+        </w:rPr>
+        <w:t xml:space="preserve">RACCIÓN III, 87 FRACCIÓN IV, </w:t>
+      </w:r>
+      <w:r>
+        <w:rPr>
+          <w:rFonts w:ascii="Arial Narrow" w:hAnsi="Arial Narrow" w:cs="Arial"/>
+          <w:sz w:val="22"/>
+          <w:szCs w:val="22"/>
+        </w:rPr>
+        <w:t>99</w:t>
+      </w:r>
+      <w:r>
+        <w:rPr>
+          <w:rFonts w:ascii="Arial Narrow" w:hAnsi="Arial Narrow" w:cs="Arial"/>
+          <w:sz w:val="22"/>
+          <w:szCs w:val="22"/>
+        </w:rPr>
+        <w:t>,</w:t>
+      </w:r>
+      <w:r>
+        <w:rPr>
+          <w:rFonts w:ascii="Arial Narrow" w:hAnsi="Arial Narrow" w:cs="Arial"/>
           <w:sz w:val="22"/>
           <w:szCs w:val="22"/>
         </w:rPr>
@@ -121,330 +408,237 @@
       <w:r>
         <w:rPr>
           <w:rFonts w:ascii="Arial Narrow" w:hAnsi="Arial Narrow" w:cs="Arial"/>
-          <w:b/>
-          <w:caps/>
-          <w:sz w:val="22"/>
-          <w:szCs w:val="22"/>
-        </w:rPr>
-        <w:t>DE 201</w:t>
-      </w:r>
-      <w:r>
-        <w:rPr>
-          <w:rFonts w:ascii="Arial Narrow" w:hAnsi="Arial Narrow" w:cs="Arial"/>
-          <w:b/>
-          <w:caps/>
-          <w:sz w:val="22"/>
-          <w:szCs w:val="22"/>
-        </w:rPr>
-        <w:t>9</w:t>
-      </w:r>
-      <w:r>
-        <w:rPr>
-          <w:rFonts w:ascii="Arial Narrow" w:hAnsi="Arial Narrow" w:cs="Arial"/>
-          <w:caps/>
-          <w:sz w:val="22"/>
-          <w:szCs w:val="22"/>
-        </w:rPr>
-        <w:t xml:space="preserve">, </w:t>
-      </w:r>
-      <w:r>
-        <w:rPr>
-          <w:rFonts w:ascii="Arial Narrow" w:hAnsi="Arial Narrow" w:cs="Arial"/>
-          <w:caps/>
-          <w:sz w:val="22"/>
-          <w:szCs w:val="22"/>
-        </w:rPr>
-        <w:t xml:space="preserve">HABIÉNDOSE REUNIDO EN LA SALA DE JUNTAS DEL COMITÉ DE </w:t>
-      </w:r>
-      <w:r>
-        <w:rPr>
-          <w:rFonts w:ascii="Arial Narrow" w:hAnsi="Arial Narrow" w:cs="Arial"/>
-          <w:caps/>
-          <w:sz w:val="22"/>
-          <w:szCs w:val="22"/>
-        </w:rPr>
-        <w:t>ADQUISICIONES, ARRENDAMIENTOS Y SERVICIOS DE LA BENEMÉRITA UNIVERSIDAD AUTÓNOMA DE PUEBLA (caasbuap)</w:t>
-      </w:r>
-      <w:r>
-        <w:rPr>
-          <w:rFonts w:ascii="Arial Narrow" w:hAnsi="Arial Narrow" w:cs="Arial"/>
-          <w:caps/>
-          <w:sz w:val="22"/>
-          <w:szCs w:val="22"/>
-        </w:rPr>
-        <w:t xml:space="preserve">, CON </w:t>
-      </w:r>
-      <w:r>
-        <w:rPr>
-          <w:rFonts w:ascii="Arial Narrow" w:hAnsi="Arial Narrow" w:cs="Arial"/>
-          <w:caps/>
-          <w:sz w:val="22"/>
-          <w:szCs w:val="22"/>
-        </w:rPr>
-        <w:t xml:space="preserve">DOMICILIO </w:t>
-      </w:r>
-      <w:r>
-        <w:rPr>
-          <w:rFonts w:ascii="Arial Narrow" w:hAnsi="Arial Narrow" w:cs="Arial"/>
-          <w:caps/>
-          <w:sz w:val="22"/>
-          <w:szCs w:val="22"/>
-        </w:rPr>
-        <w:t xml:space="preserve">EN BOULEVARD GUADALUPE 2222 ESQUINA PROLONGACIÓN 24 SUR, RANCHO SAN JOSÉ XILOTZINGO, </w:t>
-      </w:r>
-      <w:r>
-        <w:rPr>
-          <w:rFonts w:ascii="Arial Narrow" w:hAnsi="Arial Narrow" w:cs="Arial"/>
-          <w:caps/>
-          <w:sz w:val="22"/>
-          <w:szCs w:val="22"/>
-        </w:rPr>
-        <w:t xml:space="preserve">LOS </w:t>
-      </w:r>
-      <w:r>
-        <w:rPr>
-          <w:rFonts w:ascii="Arial Narrow" w:hAnsi="Arial Narrow" w:cs="Arial"/>
-          <w:iCs/>
-          <w:sz w:val="22"/>
-          <w:szCs w:val="22"/>
-        </w:rPr>
-        <w:t>INTEGRANTES DEL MENCIONADO CUERPO COLEGIADO</w:t>
-      </w:r>
-      <w:r>
-        <w:rPr>
-          <w:rFonts w:ascii="Arial Narrow" w:hAnsi="Arial Narrow" w:cs="Arial"/>
-          <w:bCs/>
-          <w:sz w:val="22"/>
-          <w:szCs w:val="22"/>
-        </w:rPr>
-        <w:t xml:space="preserve">; </w:t>
-      </w:r>
-      <w:r>
-        <w:rPr>
-          <w:rFonts w:ascii="Arial Narrow" w:hAnsi="Arial Narrow" w:cs="Arial"/>
-          <w:sz w:val="22"/>
-          <w:szCs w:val="22"/>
-        </w:rPr>
-        <w:t xml:space="preserve">CON FUNDAMENTO EN LOS </w:t>
-      </w:r>
-      <w:r>
-        <w:rPr>
-          <w:rFonts w:ascii="Arial Narrow" w:hAnsi="Arial Narrow" w:cs="Arial"/>
-          <w:sz w:val="22"/>
-          <w:szCs w:val="22"/>
-        </w:rPr>
-        <w:t xml:space="preserve">ARTÍCULOS 15 FRACCIÓN </w:t>
-      </w:r>
-      <w:r>
-        <w:rPr>
-          <w:rFonts w:ascii="Arial Narrow" w:hAnsi="Arial Narrow" w:cs="Arial"/>
-          <w:sz w:val="22"/>
-          <w:szCs w:val="22"/>
-        </w:rPr>
-        <w:t>I</w:t>
-      </w:r>
-      <w:r>
-        <w:rPr>
-          <w:rFonts w:ascii="Arial Narrow" w:hAnsi="Arial Narrow" w:cs="Arial"/>
-          <w:sz w:val="22"/>
-          <w:szCs w:val="22"/>
-        </w:rPr>
-        <w:t>I, 16</w:t>
-      </w:r>
-      <w:r>
-        <w:rPr>
-          <w:rFonts w:ascii="Arial Narrow" w:hAnsi="Arial Narrow" w:cs="Arial"/>
-          <w:sz w:val="22"/>
-          <w:szCs w:val="22"/>
-        </w:rPr>
-        <w:t xml:space="preserve">, </w:t>
-      </w:r>
-      <w:r>
-        <w:rPr>
-          <w:rFonts w:ascii="Arial Narrow" w:hAnsi="Arial Narrow" w:cs="Arial"/>
-          <w:sz w:val="22"/>
-          <w:szCs w:val="22"/>
-        </w:rPr>
-        <w:t xml:space="preserve">47 FRACCIÓN IV INCISO </w:t>
-      </w:r>
-      <w:r>
-        <w:rPr>
-          <w:rFonts w:ascii="Arial Narrow" w:hAnsi="Arial Narrow" w:cs="Arial"/>
-          <w:sz w:val="22"/>
-          <w:szCs w:val="22"/>
-        </w:rPr>
-        <w:t>B</w:t>
-      </w:r>
-      <w:r>
-        <w:rPr>
-          <w:rFonts w:ascii="Arial Narrow" w:hAnsi="Arial Narrow" w:cs="Arial"/>
-          <w:sz w:val="22"/>
-          <w:szCs w:val="22"/>
-        </w:rPr>
-        <w:t>), 85, 86 F</w:t>
-      </w:r>
-      <w:r>
-        <w:rPr>
-          <w:rFonts w:ascii="Arial Narrow" w:hAnsi="Arial Narrow" w:cs="Arial"/>
-          <w:sz w:val="22"/>
-          <w:szCs w:val="22"/>
-        </w:rPr>
-        <w:t xml:space="preserve">RACCIÓN III, 87 FRACCIÓN IV, </w:t>
-      </w:r>
-      <w:r>
-        <w:rPr>
-          <w:rFonts w:ascii="Arial Narrow" w:hAnsi="Arial Narrow" w:cs="Arial"/>
-          <w:sz w:val="22"/>
-          <w:szCs w:val="22"/>
-        </w:rPr>
-        <w:t>99</w:t>
-      </w:r>
-      <w:r>
-        <w:rPr>
-          <w:rFonts w:ascii="Arial Narrow" w:hAnsi="Arial Narrow" w:cs="Arial"/>
-          <w:sz w:val="22"/>
-          <w:szCs w:val="22"/>
-        </w:rPr>
-        <w:t>,</w:t>
-      </w:r>
-      <w:r>
-        <w:rPr>
-          <w:rFonts w:ascii="Arial Narrow" w:hAnsi="Arial Narrow" w:cs="Arial"/>
-          <w:sz w:val="22"/>
-          <w:szCs w:val="22"/>
+          <w:sz w:val="22"/>
+          <w:szCs w:val="22"/>
+        </w:rPr>
+        <w:t xml:space="preserve">102, 103, 104, </w:t>
+      </w:r>
+      <w:r>
+        <w:rPr>
+          <w:rFonts w:ascii="Arial Narrow" w:hAnsi="Arial Narrow" w:cs="Arial"/>
+          <w:sz w:val="22"/>
+          <w:szCs w:val="22"/>
+        </w:rPr>
+        <w:t>126</w:t>
+      </w:r>
+      <w:r>
+        <w:rPr>
+          <w:rFonts w:ascii="Arial Narrow" w:hAnsi="Arial Narrow" w:cs="Arial"/>
+          <w:sz w:val="22"/>
+          <w:szCs w:val="22"/>
+        </w:rPr>
+        <w:t xml:space="preserve"> FRACCIO</w:t>
+      </w:r>
+      <w:r>
+        <w:rPr>
+          <w:rFonts w:ascii="Arial Narrow" w:hAnsi="Arial Narrow" w:cs="Arial"/>
+          <w:sz w:val="22"/>
+          <w:szCs w:val="22"/>
+        </w:rPr>
+        <w:t>N</w:t>
+      </w:r>
+      <w:r>
+        <w:rPr>
+          <w:rFonts w:ascii="Arial Narrow" w:hAnsi="Arial Narrow" w:cs="Arial"/>
+          <w:sz w:val="22"/>
+          <w:szCs w:val="22"/>
+        </w:rPr>
+        <w:t>ES II Y</w:t>
+      </w:r>
+      <w:r>
+        <w:rPr>
+          <w:rFonts w:ascii="Arial Narrow" w:hAnsi="Arial Narrow" w:cs="Arial"/>
+          <w:sz w:val="22"/>
+          <w:szCs w:val="22"/>
+        </w:rPr>
+        <w:t xml:space="preserve"> III Y </w:t>
+      </w:r>
+      <w:r>
+        <w:rPr>
+          <w:rFonts w:ascii="Arial Narrow" w:hAnsi="Arial Narrow" w:cs="Arial"/>
+          <w:sz w:val="22"/>
+          <w:szCs w:val="22"/>
+        </w:rPr>
+        <w:t>129 FRACCIÓN II</w:t>
+      </w:r>
+      <w:r>
+        <w:rPr>
+          <w:rFonts w:ascii="Arial Narrow" w:hAnsi="Arial Narrow" w:cs="Arial"/>
+          <w:sz w:val="22"/>
+          <w:szCs w:val="22"/>
+        </w:rPr>
+        <w:t xml:space="preserve"> DE LA LEY DE ADQUISICIONES, ARRENDAMIENTOS Y SERVICIOS DEL SECTOR PÚBLICO ESTA</w:t>
+      </w:r>
+      <w:r>
+        <w:rPr>
+          <w:rFonts w:ascii="Arial Narrow" w:hAnsi="Arial Narrow" w:cs="Arial"/>
+          <w:sz w:val="22"/>
+          <w:szCs w:val="22"/>
+        </w:rPr>
+        <w:t xml:space="preserve">TAL Y MUNICIPAL, </w:t>
+      </w:r>
+      <w:r>
+        <w:rPr>
+          <w:rFonts w:ascii="Arial Narrow" w:hAnsi="Arial Narrow" w:cs="Arial"/>
+          <w:sz w:val="22"/>
+          <w:szCs w:val="22"/>
+        </w:rPr>
+        <w:t>PROCEDE</w:t>
+      </w:r>
+      <w:r>
+        <w:rPr>
+          <w:rFonts w:ascii="Arial Narrow" w:hAnsi="Arial Narrow" w:cs="Arial"/>
+          <w:sz w:val="22"/>
+          <w:szCs w:val="22"/>
+        </w:rPr>
+        <w:t>N</w:t>
+      </w:r>
+      <w:r>
+        <w:rPr>
+          <w:rFonts w:ascii="Arial Narrow" w:hAnsi="Arial Narrow" w:cs="Arial"/>
+          <w:sz w:val="22"/>
+          <w:szCs w:val="22"/>
+        </w:rPr>
+        <w:t xml:space="preserve"> A </w:t>
+      </w:r>
+      <w:r>
+        <w:rPr>
+          <w:rFonts w:ascii="Arial Narrow" w:hAnsi="Arial Narrow" w:cs="Arial"/>
+          <w:sz w:val="22"/>
+          <w:szCs w:val="22"/>
+        </w:rPr>
+        <w:t>DAR A CONOCER EL FALLO DEL PROCEDI</w:t>
+      </w:r>
+      <w:r>
+        <w:rPr>
+          <w:rFonts w:ascii="Arial Narrow" w:hAnsi="Arial Narrow" w:cs="Arial"/>
+          <w:sz w:val="22"/>
+          <w:szCs w:val="22"/>
+        </w:rPr>
+        <w:t xml:space="preserve">MIENTO DE ADJUDICACIÓN MEDIANTE </w:t>
+      </w:r>
+      <w:r>
+        <w:rPr>
+          <w:rFonts w:ascii="Arial Narrow" w:hAnsi="Arial Narrow" w:cs="Arial"/>
+          <w:b/>
+          <w:color w:val="FF0000"/>
+          <w:sz w:val="22"/>
+          <w:szCs w:val="22"/>
+          <w:highlight w:val="yellow"/>
+        </w:rPr>
+        <w:fldChar w:fldCharType="begin"/>
+      </w:r>
+      <w:r>
+        <w:rPr>
+          <w:rFonts w:ascii="Arial Narrow" w:hAnsi="Arial Narrow" w:cs="Arial"/>
+          <w:b/>
+          <w:color w:val="FF0000"/>
+          <w:sz w:val="22"/>
+          <w:szCs w:val="22"/>
+          <w:highlight w:val="yellow"/>
+        </w:rPr>
+        <w:instrText xml:space="preserve"> MERGEFIELD TIPO_DE_PROCEDIMIENTO_INV_CON_DIR_y_NO </w:instrText>
+      </w:r>
+      <w:r>
+        <w:rPr>
+          <w:rFonts w:ascii="Arial Narrow" w:hAnsi="Arial Narrow" w:cs="Arial"/>
+          <w:b/>
+          <w:color w:val="FF0000"/>
+          <w:sz w:val="22"/>
+          <w:szCs w:val="22"/>
+          <w:highlight w:val="yellow"/>
+        </w:rPr>
+        <w:fldChar w:fldCharType="separate"/>
+      </w:r>
+      <w:r>
+        <w:rPr>
+          <w:rFonts w:ascii="Arial Narrow" w:hAnsi="Arial Narrow" w:cs="Arial"/>
+          <w:b/>
+          <w:noProof/>
+          <w:color w:val="FF0000"/>
+          <w:sz w:val="22"/>
+          <w:szCs w:val="22"/>
+          <w:highlight w:val="yellow"/>
+        </w:rPr>
+        <w:t>«TIPO_DE_PROCEDIMIENTO_INV_CON_DIR_y_NO»</w:t>
+      </w:r>
+      <w:r>
+        <w:rPr>
+          <w:rFonts w:ascii="Arial Narrow" w:hAnsi="Arial Narrow" w:cs="Arial"/>
+          <w:b/>
+          <w:color w:val="FF0000"/>
+          <w:sz w:val="22"/>
+          <w:szCs w:val="22"/>
+          <w:highlight w:val="yellow"/>
+        </w:rPr>
+        <w:fldChar w:fldCharType="end"/>
+      </w:r>
+      <w:r>
+        <w:rPr>
+          <w:rFonts w:ascii="Arial Narrow" w:hAnsi="Arial Narrow" w:cs="Arial"/>
+          <w:b/>
+          <w:color w:val="FF0000"/>
+          <w:sz w:val="22"/>
+          <w:szCs w:val="22"/>
+          <w:highlight w:val="yellow"/>
         </w:rPr>
         <w:t xml:space="preserve"> </w:t>
       </w:r>
       <w:r>
         <w:rPr>
-          <w:rFonts w:ascii="Arial Narrow" w:hAnsi="Arial Narrow" w:cs="Arial"/>
-          <w:sz w:val="22"/>
-          <w:szCs w:val="22"/>
-        </w:rPr>
-        <w:t xml:space="preserve">102, 103, 104, </w:t>
-      </w:r>
-      <w:r>
-        <w:rPr>
-          <w:rFonts w:ascii="Arial Narrow" w:hAnsi="Arial Narrow" w:cs="Arial"/>
-          <w:sz w:val="22"/>
-          <w:szCs w:val="22"/>
-        </w:rPr>
-        <w:t>126</w:t>
-      </w:r>
-      <w:r>
-        <w:rPr>
-          <w:rFonts w:ascii="Arial Narrow" w:hAnsi="Arial Narrow" w:cs="Arial"/>
-          <w:sz w:val="22"/>
-          <w:szCs w:val="22"/>
-        </w:rPr>
-        <w:t xml:space="preserve"> FRACCIO</w:t>
-      </w:r>
-      <w:r>
-        <w:rPr>
-          <w:rFonts w:ascii="Arial Narrow" w:hAnsi="Arial Narrow" w:cs="Arial"/>
-          <w:sz w:val="22"/>
-          <w:szCs w:val="22"/>
-        </w:rPr>
-        <w:t>N</w:t>
-      </w:r>
-      <w:r>
-        <w:rPr>
-          <w:rFonts w:ascii="Arial Narrow" w:hAnsi="Arial Narrow" w:cs="Arial"/>
-          <w:sz w:val="22"/>
-          <w:szCs w:val="22"/>
-        </w:rPr>
-        <w:t>ES II Y</w:t>
-      </w:r>
-      <w:r>
-        <w:rPr>
-          <w:rFonts w:ascii="Arial Narrow" w:hAnsi="Arial Narrow" w:cs="Arial"/>
-          <w:sz w:val="22"/>
-          <w:szCs w:val="22"/>
-        </w:rPr>
-        <w:t xml:space="preserve"> III Y </w:t>
-      </w:r>
-      <w:r>
-        <w:rPr>
-          <w:rFonts w:ascii="Arial Narrow" w:hAnsi="Arial Narrow" w:cs="Arial"/>
-          <w:sz w:val="22"/>
-          <w:szCs w:val="22"/>
-        </w:rPr>
-        <w:t>129 FRACCIÓN II</w:t>
-      </w:r>
-      <w:r>
-        <w:rPr>
-          <w:rFonts w:ascii="Arial Narrow" w:hAnsi="Arial Narrow" w:cs="Arial"/>
-          <w:sz w:val="22"/>
-          <w:szCs w:val="22"/>
-        </w:rPr>
-        <w:t xml:space="preserve"> DE LA LEY DE ADQUISICIONES, ARRENDAMIENTOS Y SERVICIOS DEL SECTOR PÚBLICO ESTA</w:t>
-      </w:r>
-      <w:r>
-        <w:rPr>
-          <w:rFonts w:ascii="Arial Narrow" w:hAnsi="Arial Narrow" w:cs="Arial"/>
-          <w:sz w:val="22"/>
-          <w:szCs w:val="22"/>
-        </w:rPr>
-        <w:t xml:space="preserve">TAL Y MUNICIPAL, </w:t>
-      </w:r>
-      <w:r>
-        <w:rPr>
-          <w:rFonts w:ascii="Arial Narrow" w:hAnsi="Arial Narrow" w:cs="Arial"/>
-          <w:sz w:val="22"/>
-          <w:szCs w:val="22"/>
-        </w:rPr>
-        <w:t>PROCEDE</w:t>
-      </w:r>
-      <w:r>
-        <w:rPr>
-          <w:rFonts w:ascii="Arial Narrow" w:hAnsi="Arial Narrow" w:cs="Arial"/>
-          <w:sz w:val="22"/>
-          <w:szCs w:val="22"/>
-        </w:rPr>
-        <w:t>N</w:t>
-      </w:r>
-      <w:r>
-        <w:rPr>
-          <w:rFonts w:ascii="Arial Narrow" w:hAnsi="Arial Narrow" w:cs="Arial"/>
-          <w:sz w:val="22"/>
-          <w:szCs w:val="22"/>
-        </w:rPr>
-        <w:t xml:space="preserve"> A </w:t>
-      </w:r>
-      <w:r>
-        <w:rPr>
-          <w:rFonts w:ascii="Arial Narrow" w:hAnsi="Arial Narrow" w:cs="Arial"/>
-          <w:sz w:val="22"/>
-          <w:szCs w:val="22"/>
-        </w:rPr>
-        <w:t>DAR A CONOCER EL FALLO DEL PROCEDI</w:t>
-      </w:r>
-      <w:r>
-        <w:rPr>
-          <w:rFonts w:ascii="Arial Narrow" w:hAnsi="Arial Narrow" w:cs="Arial"/>
-          <w:sz w:val="22"/>
-          <w:szCs w:val="22"/>
-        </w:rPr>
-        <w:t xml:space="preserve">MIENTO DE ADJUDICACIÓN MEDIANTE </w:t>
-      </w:r>
-      <w:r>
-        <w:rPr>
-          <w:rFonts w:ascii="Arial Narrow" w:hAnsi="Arial Narrow" w:cs="Arial"/>
-          <w:b/>
-          <w:sz w:val="22"/>
-          <w:szCs w:val="22"/>
-        </w:rPr>
-        <w:t xml:space="preserve">CONCURSO POR INVITACIÓN </w:t>
-      </w:r>
-      <w:r>
-        <w:rPr>
           <w:rFonts w:ascii="Arial Narrow" w:eastAsia="Batang" w:hAnsi="Arial Narrow"/>
           <w:b/>
-          <w:color w:val="0070C0"/>
-          <w:sz w:val="22"/>
-          <w:szCs w:val="22"/>
-        </w:rPr>
-        <w:t>CMA-ESP-CI-JUL-001/2019</w:t>
+          <w:color w:val="FF0000"/>
+          <w:sz w:val="22"/>
+          <w:szCs w:val="22"/>
+          <w:highlight w:val="yellow"/>
+        </w:rPr>
+        <w:fldChar w:fldCharType="begin"/>
+      </w:r>
+      <w:r>
+        <w:rPr>
+          <w:rFonts w:ascii="Arial Narrow" w:eastAsia="Batang" w:hAnsi="Arial Narrow"/>
+          <w:b/>
+          <w:color w:val="FF0000"/>
+          <w:sz w:val="22"/>
+          <w:szCs w:val="22"/>
+          <w:highlight w:val="yellow"/>
+        </w:rPr>
+        <w:instrText xml:space="preserve"> MERGEFIELD NOMBRE_PROCEDIMIENTO_ </w:instrText>
+      </w:r>
+      <w:r>
+        <w:rPr>
+          <w:rFonts w:ascii="Arial Narrow" w:eastAsia="Batang" w:hAnsi="Arial Narrow"/>
+          <w:b/>
+          <w:color w:val="FF0000"/>
+          <w:sz w:val="22"/>
+          <w:szCs w:val="22"/>
+          <w:highlight w:val="yellow"/>
+        </w:rPr>
+        <w:fldChar w:fldCharType="separate"/>
+      </w:r>
+      <w:r>
+        <w:rPr>
+          <w:rFonts w:ascii="Arial Narrow" w:eastAsia="Batang" w:hAnsi="Arial Narrow"/>
+          <w:b/>
+          <w:noProof/>
+          <w:color w:val="FF0000"/>
+          <w:sz w:val="22"/>
+          <w:szCs w:val="22"/>
+          <w:highlight w:val="yellow"/>
+        </w:rPr>
+        <w:t>«NOMBRE_PROCEDIMIENTO_»</w:t>
+      </w:r>
+      <w:r>
+        <w:rPr>
+          <w:rFonts w:ascii="Arial Narrow" w:eastAsia="Batang" w:hAnsi="Arial Narrow"/>
+          <w:b/>
+          <w:color w:val="FF0000"/>
+          <w:sz w:val="22"/>
+          <w:szCs w:val="22"/>
+          <w:highlight w:val="yellow"/>
+        </w:rPr>
+        <w:fldChar w:fldCharType="end"/>
       </w:r>
       <w:r>
         <w:rPr>
@@ -690,7 +884,52 @@
           <w:szCs w:val="22"/>
           <w:lang w:val="es-MX" w:eastAsia="en-US"/>
         </w:rPr>
-        <w:t>CONCURSO POR INVITACIÓN</w:t>
+        <w:fldChar w:fldCharType="begin"/>
+      </w:r>
+      <w:r>
+        <w:rPr>
+          <w:rFonts w:ascii="Arial Narrow" w:eastAsia="Calibri" w:hAnsi="Arial Narrow" w:cs="Arial"/>
+          <w:b/>
+          <w:caps/>
+          <w:sz w:val="22"/>
+          <w:szCs w:val="22"/>
+          <w:lang w:val="es-MX" w:eastAsia="en-US"/>
+        </w:rPr>
+        <w:instrText xml:space="preserve"> MERGEFIELD TIPO_DE_PROCEDIMIENTO_INV_CON_DIR_y_NO </w:instrText>
+      </w:r>
+      <w:r>
+        <w:rPr>
+          <w:rFonts w:ascii="Arial Narrow" w:eastAsia="Calibri" w:hAnsi="Arial Narrow" w:cs="Arial"/>
+          <w:b/>
+          <w:caps/>
+          <w:sz w:val="22"/>
+          <w:szCs w:val="22"/>
+          <w:lang w:val="es-MX" w:eastAsia="en-US"/>
+        </w:rPr>
+        <w:fldChar w:fldCharType="separate"/>
+      </w:r>
+      <w:r>
+        <w:rPr>
+          <w:rFonts w:ascii="Arial Narrow" w:eastAsia="Calibri" w:hAnsi="Arial Narrow" w:cs="Arial"/>
+          <w:b/>
+          <w:caps/>
+          <w:noProof/>
+          <w:sz w:val="22"/>
+          <w:szCs w:val="22"/>
+          <w:lang w:val="es-MX" w:eastAsia="en-US"/>
+        </w:rPr>
+        <w:t>«TIPO_DE_PROCEDIMIENTO_INV_CON_DIR_y_NO»</w:t>
+      </w:r>
+      <w:r>
+        <w:rPr>
+          <w:rFonts w:ascii="Arial Narrow" w:eastAsia="Calibri" w:hAnsi="Arial Narrow" w:cs="Arial"/>
+          <w:b/>
+          <w:caps/>
+          <w:sz w:val="22"/>
+          <w:szCs w:val="22"/>
+          <w:lang w:val="es-MX" w:eastAsia="en-US"/>
+        </w:rPr>
+        <w:fldChar w:fldCharType="end"/>
       </w:r>
       <w:r>
         <w:rPr>
@@ -1350,7 +1589,48 @@
           <w:sz w:val="22"/>
           <w:szCs w:val="22"/>
         </w:rPr>
-        <w:t>CMA-ESP-CI-JUL-001/2019</w:t>
+        <w:fldChar w:fldCharType="begin"/>
+      </w:r>
+      <w:r>
+        <w:rPr>
+          <w:rFonts w:ascii="Arial Narrow" w:eastAsia="Batang" w:hAnsi="Arial Narrow"/>
+          <w:b/>
+          <w:color w:val="0070C0"/>
+          <w:sz w:val="22"/>
+          <w:szCs w:val="22"/>
+        </w:rPr>
+        <w:instrText xml:space="preserve"> MERGEFIELD CONCEPTO_DE_PROCEDIMIENTO </w:instrText>
+      </w:r>
+      <w:r>
+        <w:rPr>
+          <w:rFonts w:ascii="Arial Narrow" w:eastAsia="Batang" w:hAnsi="Arial Narrow"/>
+          <w:b/>
+          <w:color w:val="0070C0"/>
+          <w:sz w:val="22"/>
+          <w:szCs w:val="22"/>
+        </w:rPr>
+        <w:fldChar w:fldCharType="separate"/>
+      </w:r>
+      <w:r>
+        <w:rPr>
+          <w:rFonts w:ascii="Arial Narrow" w:eastAsia="Batang" w:hAnsi="Arial Narrow"/>
+          <w:b/>
+          <w:noProof/>
+          <w:color w:val="0070C0"/>
+          <w:sz w:val="22"/>
+          <w:szCs w:val="22"/>
+        </w:rPr>
+        <w:t>«CONCEPTO_DE_PROCEDIMIENTO»</w:t>
+      </w:r>
+      <w:r>
+        <w:rPr>
+          <w:rFonts w:ascii="Arial Narrow" w:eastAsia="Batang" w:hAnsi="Arial Narrow"/>
+          <w:b/>
+          <w:color w:val="0070C0"/>
+          <w:sz w:val="22"/>
+          <w:szCs w:val="22"/>
+        </w:rPr>
+        <w:fldChar w:fldCharType="end"/>
       </w:r>
       <w:r>
         <w:rPr>
@@ -1428,8 +1708,8 @@
       </w:tblPr>
       <w:tblGrid>
         <w:gridCol w:w="1239"/>
-        <w:gridCol w:w="1900"/>
-        <w:gridCol w:w="7100"/>
+        <w:gridCol w:w="1791"/>
+        <w:gridCol w:w="6364"/>
       </w:tblGrid>
       <w:tr>
         <w:trPr>
@@ -1464,9 +1744,53 @@
               <w:rPr>
                 <w:rFonts w:ascii="Arial Narrow" w:eastAsia="Batang" w:hAnsi="Arial Narrow" w:cs="Arial"/>
                 <w:b/>
-                <w:color w:val="0070C0"/>
+                <w:color w:val="FF0000"/>
+                <w:sz w:val="20"/>
+                <w:highlight w:val="yellow"/>
               </w:rPr>
-              <w:t>“_________________”</w:t>
+              <w:lastRenderedPageBreak/>
+              <w:fldChar w:fldCharType="begin"/>
+            </w:r>
+            <w:r>
+              <w:rPr>
+                <w:rFonts w:ascii="Arial Narrow" w:eastAsia="Batang" w:hAnsi="Arial Narrow" w:cs="Arial"/>
+                <w:b/>
+                <w:color w:val="FF0000"/>
+                <w:sz w:val="20"/>
+                <w:highlight w:val="yellow"/>
+              </w:rPr>
+              <w:instrText xml:space="preserve"> MERGEFIELD PROVEEDOR_1 </w:instrText>
+            </w:r>
+            <w:r>
+              <w:rPr>
+                <w:rFonts w:ascii="Arial Narrow" w:eastAsia="Batang" w:hAnsi="Arial Narrow" w:cs="Arial"/>
+                <w:b/>
+                <w:color w:val="FF0000"/>
+                <w:sz w:val="20"/>
+                <w:highlight w:val="yellow"/>
+              </w:rPr>
+              <w:fldChar w:fldCharType="separate"/>
+            </w:r>
+            <w:r>
+              <w:rPr>
+                <w:rFonts w:ascii="Arial Narrow" w:eastAsia="Batang" w:hAnsi="Arial Narrow" w:cs="Arial"/>
+                <w:b/>
+                <w:noProof/>
+                <w:color w:val="FF0000"/>
+                <w:sz w:val="20"/>
+                <w:highlight w:val="yellow"/>
+              </w:rPr>
+              <w:t>«PROVEEDOR_1»</w:t>
+            </w:r>
+            <w:r>
+              <w:rPr>
+                <w:rFonts w:ascii="Arial Narrow" w:eastAsia="Batang" w:hAnsi="Arial Narrow" w:cs="Arial"/>
+                <w:b/>
+                <w:color w:val="FF0000"/>
+                <w:sz w:val="20"/>
+                <w:highlight w:val="yellow"/>
+              </w:rPr>
+              <w:fldChar w:fldCharType="end"/>
             </w:r>
           </w:p>
         </w:tc>
@@ -1709,8 +2033,8 @@
       </w:tblPr>
       <w:tblGrid>
         <w:gridCol w:w="1239"/>
-        <w:gridCol w:w="1900"/>
-        <w:gridCol w:w="7100"/>
+        <w:gridCol w:w="1791"/>
+        <w:gridCol w:w="6364"/>
       </w:tblGrid>
       <w:tr>
         <w:trPr>
@@ -1745,9 +2069,52 @@
               <w:rPr>
                 <w:rFonts w:ascii="Arial Narrow" w:eastAsia="Batang" w:hAnsi="Arial Narrow" w:cs="Arial"/>
                 <w:b/>
-                <w:color w:val="0070C0"/>
+                <w:color w:val="FF0000"/>
+                <w:sz w:val="20"/>
+                <w:highlight w:val="yellow"/>
               </w:rPr>
-              <w:t>“_________________”</w:t>
+              <w:fldChar w:fldCharType="begin"/>
+            </w:r>
+            <w:r>
+              <w:rPr>
+                <w:rFonts w:ascii="Arial Narrow" w:eastAsia="Batang" w:hAnsi="Arial Narrow" w:cs="Arial"/>
+                <w:b/>
+                <w:color w:val="FF0000"/>
+                <w:sz w:val="20"/>
+                <w:highlight w:val="yellow"/>
+              </w:rPr>
+              <w:instrText xml:space="preserve"> MERGEFIELD PROVEEDOR_2 </w:instrText>
+            </w:r>
+            <w:r>
+              <w:rPr>
+                <w:rFonts w:ascii="Arial Narrow" w:eastAsia="Batang" w:hAnsi="Arial Narrow" w:cs="Arial"/>
+                <w:b/>
+                <w:color w:val="FF0000"/>
+                <w:sz w:val="20"/>
+                <w:highlight w:val="yellow"/>
+              </w:rPr>
+              <w:fldChar w:fldCharType="separate"/>
+            </w:r>
+            <w:r>
+              <w:rPr>
+                <w:rFonts w:ascii="Arial Narrow" w:eastAsia="Batang" w:hAnsi="Arial Narrow" w:cs="Arial"/>
+                <w:b/>
+                <w:noProof/>
+                <w:color w:val="FF0000"/>
+                <w:sz w:val="20"/>
+                <w:highlight w:val="yellow"/>
+              </w:rPr>
+              <w:t>«PROVEEDOR_2»</w:t>
+            </w:r>
+            <w:r>
+              <w:rPr>
+                <w:rFonts w:ascii="Arial Narrow" w:eastAsia="Batang" w:hAnsi="Arial Narrow" w:cs="Arial"/>
+                <w:b/>
+                <w:color w:val="FF0000"/>
+                <w:sz w:val="20"/>
+                <w:highlight w:val="yellow"/>
+              </w:rPr>
+              <w:fldChar w:fldCharType="end"/>
             </w:r>
           </w:p>
         </w:tc>
@@ -2003,8 +2370,8 @@
       </w:tblPr>
       <w:tblGrid>
         <w:gridCol w:w="1239"/>
-        <w:gridCol w:w="1900"/>
-        <w:gridCol w:w="7100"/>
+        <w:gridCol w:w="1791"/>
+        <w:gridCol w:w="6364"/>
       </w:tblGrid>
       <w:tr>
         <w:trPr>
@@ -2039,9 +2406,52 @@
               <w:rPr>
                 <w:rFonts w:ascii="Arial Narrow" w:eastAsia="Batang" w:hAnsi="Arial Narrow" w:cs="Arial"/>
                 <w:b/>
-                <w:color w:val="0070C0"/>
+                <w:color w:val="FF0000"/>
+                <w:sz w:val="20"/>
+                <w:highlight w:val="yellow"/>
               </w:rPr>
-              <w:t>“_________________”</w:t>
+              <w:fldChar w:fldCharType="begin"/>
+            </w:r>
+            <w:r>
+              <w:rPr>
+                <w:rFonts w:ascii="Arial Narrow" w:eastAsia="Batang" w:hAnsi="Arial Narrow" w:cs="Arial"/>
+                <w:b/>
+                <w:color w:val="FF0000"/>
+                <w:sz w:val="20"/>
+                <w:highlight w:val="yellow"/>
+              </w:rPr>
+              <w:instrText xml:space="preserve"> MERGEFIELD PROVEEDOR_3 </w:instrText>
+            </w:r>
+            <w:r>
+              <w:rPr>
+                <w:rFonts w:ascii="Arial Narrow" w:eastAsia="Batang" w:hAnsi="Arial Narrow" w:cs="Arial"/>
+                <w:b/>
+                <w:color w:val="FF0000"/>
+                <w:sz w:val="20"/>
+                <w:highlight w:val="yellow"/>
+              </w:rPr>
+              <w:fldChar w:fldCharType="separate"/>
+            </w:r>
+            <w:r>
+              <w:rPr>
+                <w:rFonts w:ascii="Arial Narrow" w:eastAsia="Batang" w:hAnsi="Arial Narrow" w:cs="Arial"/>
+                <w:b/>
+                <w:noProof/>
+                <w:color w:val="FF0000"/>
+                <w:sz w:val="20"/>
+                <w:highlight w:val="yellow"/>
+              </w:rPr>
+              <w:t>«PROVEEDOR_3»</w:t>
+            </w:r>
+            <w:r>
+              <w:rPr>
+                <w:rFonts w:ascii="Arial Narrow" w:eastAsia="Batang" w:hAnsi="Arial Narrow" w:cs="Arial"/>
+                <w:b/>
+                <w:color w:val="FF0000"/>
+                <w:sz w:val="20"/>
+                <w:highlight w:val="yellow"/>
+              </w:rPr>
+              <w:fldChar w:fldCharType="end"/>
             </w:r>
           </w:p>
         </w:tc>
@@ -2638,6 +3048,14 @@
           <w:sz w:val="22"/>
           <w:szCs w:val="22"/>
         </w:rPr>
+        <w:t>L</w:t>
+      </w:r>
+      <w:r>
+        <w:rPr>
+          <w:rFonts w:ascii="Arial Narrow" w:hAnsi="Arial Narrow" w:cs="Arial"/>
+          <w:sz w:val="22"/>
+          <w:szCs w:val="22"/>
+        </w:rPr>
         <w:t xml:space="preserve"> </w:t>
       </w:r>
       <w:r>
@@ -2646,50 +3064,117 @@
           <w:b/>
           <w:color w:val="0070C0"/>
         </w:rPr>
-        <w:t>“_________________”</w:t>
-      </w:r>
-      <w:r>
-        <w:rPr>
-          <w:rFonts w:ascii="Arial Narrow" w:hAnsi="Arial Narrow" w:cs="Arial"/>
-          <w:sz w:val="22"/>
-          <w:szCs w:val="22"/>
-        </w:rPr>
-        <w:t>,</w:t>
-      </w:r>
-      <w:r>
-        <w:rPr>
-          <w:rFonts w:ascii="Arial Narrow" w:hAnsi="Arial Narrow" w:cs="Arial"/>
-          <w:sz w:val="22"/>
-          <w:szCs w:val="22"/>
-        </w:rPr>
-        <w:t xml:space="preserve"> </w:t>
-      </w:r>
+        <w:t xml:space="preserve">M.A. OSCAR IGNACIO GILBÓN ROSETE, PRESIDENTE DEL COMITÉ ASISTIDO POR EL (LA) </w:t>
+      </w:r>
+      <w:bookmarkStart w:id="0" w:name="_Hlk40962905"/>
       <w:r>
         <w:rPr>
           <w:rFonts w:ascii="Arial Narrow" w:eastAsia="Batang" w:hAnsi="Arial Narrow" w:cs="Arial"/>
           <w:b/>
+          <w:color w:val="FF0000"/>
+          <w:highlight w:val="yellow"/>
+        </w:rPr>
+        <w:fldChar w:fldCharType="begin"/>
+      </w:r>
+      <w:r>
+        <w:rPr>
+          <w:rFonts w:ascii="Arial Narrow" w:eastAsia="Batang" w:hAnsi="Arial Narrow" w:cs="Arial"/>
+          <w:b/>
+          <w:color w:val="FF0000"/>
+          <w:highlight w:val="yellow"/>
+        </w:rPr>
+        <w:instrText xml:space="preserve"> MERGEFIELD NOMBRE_DE_RESPONSABLE_VO_BO </w:instrText>
+      </w:r>
+      <w:r>
+        <w:rPr>
+          <w:rFonts w:ascii="Arial Narrow" w:eastAsia="Batang" w:hAnsi="Arial Narrow" w:cs="Arial"/>
+          <w:b/>
+          <w:color w:val="FF0000"/>
+          <w:highlight w:val="yellow"/>
+        </w:rPr>
+        <w:fldChar w:fldCharType="separate"/>
+      </w:r>
+      <w:r>
+        <w:rPr>
+          <w:rFonts w:ascii="Arial Narrow" w:eastAsia="Batang" w:hAnsi="Arial Narrow" w:cs="Arial"/>
+          <w:b/>
+          <w:noProof/>
+          <w:color w:val="FF0000"/>
+          <w:highlight w:val="yellow"/>
+        </w:rPr>
+        <w:t>«NOMBRE_DE_RESPONSABLE_VO_BO»</w:t>
+      </w:r>
+      <w:r>
+        <w:rPr>
+          <w:rFonts w:ascii="Arial Narrow" w:eastAsia="Batang" w:hAnsi="Arial Narrow" w:cs="Arial"/>
+          <w:b/>
+          <w:color w:val="FF0000"/>
+          <w:highlight w:val="yellow"/>
+        </w:rPr>
+        <w:fldChar w:fldCharType="end"/>
+      </w:r>
+      <w:bookmarkEnd w:id="0"/>
+      <w:r>
+        <w:rPr>
+          <w:rFonts w:ascii="Arial Narrow" w:eastAsia="Batang" w:hAnsi="Arial Narrow" w:cs="Arial"/>
+          <w:b/>
           <w:color w:val="0070C0"/>
         </w:rPr>
-        <w:t>“_________________”</w:t>
-      </w:r>
-      <w:r>
-        <w:rPr>
-          <w:rFonts w:ascii="Arial Narrow" w:eastAsia="Calibri" w:hAnsi="Arial Narrow" w:cs="Arial"/>
-          <w:sz w:val="22"/>
-          <w:szCs w:val="22"/>
-          <w:lang w:val="es-MX" w:eastAsia="en-US"/>
-        </w:rPr>
-        <w:t>,</w:t>
-      </w:r>
-      <w:r>
-        <w:rPr>
-          <w:rFonts w:ascii="Arial Narrow" w:eastAsia="Calibri" w:hAnsi="Arial Narrow" w:cs="Arial"/>
-          <w:b/>
-          <w:sz w:val="22"/>
-          <w:szCs w:val="22"/>
-          <w:lang w:val="es-MX" w:eastAsia="en-US"/>
-        </w:rPr>
-        <w:t xml:space="preserve"> </w:t>
+        <w:t xml:space="preserve">, EN SU CARÁCTER DE </w:t>
+      </w:r>
+      <w:r>
+        <w:rPr>
+          <w:rFonts w:ascii="Arial Narrow" w:eastAsia="Batang" w:hAnsi="Arial Narrow" w:cs="Arial"/>
+          <w:b/>
+          <w:color w:val="FF0000"/>
+          <w:highlight w:val="yellow"/>
+        </w:rPr>
+        <w:fldChar w:fldCharType="begin"/>
+      </w:r>
+      <w:r>
+        <w:rPr>
+          <w:rFonts w:ascii="Arial Narrow" w:eastAsia="Batang" w:hAnsi="Arial Narrow" w:cs="Arial"/>
+          <w:b/>
+          <w:color w:val="FF0000"/>
+          <w:highlight w:val="yellow"/>
+        </w:rPr>
+        <w:instrText xml:space="preserve"> MERGEFIELD CARGO_O_FUNCION </w:instrText>
+      </w:r>
+      <w:r>
+        <w:rPr>
+          <w:rFonts w:ascii="Arial Narrow" w:eastAsia="Batang" w:hAnsi="Arial Narrow" w:cs="Arial"/>
+          <w:b/>
+          <w:color w:val="FF0000"/>
+          <w:highlight w:val="yellow"/>
+        </w:rPr>
+        <w:fldChar w:fldCharType="separate"/>
+      </w:r>
+      <w:r>
+        <w:rPr>
+          <w:rFonts w:ascii="Arial Narrow" w:eastAsia="Batang" w:hAnsi="Arial Narrow" w:cs="Arial"/>
+          <w:b/>
+          <w:noProof/>
+          <w:color w:val="FF0000"/>
+          <w:highlight w:val="yellow"/>
+        </w:rPr>
+        <w:t>«CARGO_O_FUNCION»</w:t>
+      </w:r>
+      <w:r>
+        <w:rPr>
+          <w:rFonts w:ascii="Arial Narrow" w:eastAsia="Batang" w:hAnsi="Arial Narrow" w:cs="Arial"/>
+          <w:b/>
+          <w:color w:val="FF0000"/>
+          <w:highlight w:val="yellow"/>
+        </w:rPr>
+        <w:fldChar w:fldCharType="end"/>
+      </w:r>
+      <w:r>
+        <w:rPr>
+          <w:rFonts w:ascii="Arial Narrow" w:eastAsia="Batang" w:hAnsi="Arial Narrow" w:cs="Arial"/>
+          <w:b/>
+          <w:color w:val="0070C0"/>
+        </w:rPr>
+        <w:t xml:space="preserve">, </w:t>
       </w:r>
       <w:r>
         <w:rPr>
@@ -2705,7 +3190,15 @@
           <w:sz w:val="22"/>
           <w:szCs w:val="22"/>
         </w:rPr>
-        <w:t>LA CONTRATACIÓN DEL</w:t>
+        <w:t>LA CONTRATACIÓN DE</w:t>
+      </w:r>
+      <w:r>
+        <w:rPr>
+          <w:rFonts w:ascii="Arial Narrow" w:hAnsi="Arial Narrow" w:cs="Arial"/>
+          <w:sz w:val="22"/>
+          <w:szCs w:val="22"/>
+        </w:rPr>
+        <w:t xml:space="preserve"> LOS</w:t>
       </w:r>
       <w:r>
         <w:rPr>
@@ -2724,7 +3217,92 @@
           <w:color w:val="0070C0"/>
           <w:sz w:val="20"/>
         </w:rPr>
-        <w:t>“SERVICIO DE ___________”</w:t>
+        <w:t>“SERVICIO</w:t>
+      </w:r>
+      <w:r>
+        <w:rPr>
+          <w:rFonts w:ascii="Arial Narrow" w:eastAsia="Batang" w:hAnsi="Arial Narrow" w:cs="Arial"/>
+          <w:b/>
+          <w:color w:val="0070C0"/>
+          <w:sz w:val="20"/>
+        </w:rPr>
+        <w:t>S</w:t>
+      </w:r>
+      <w:r>
+        <w:rPr>
+          <w:rFonts w:ascii="Arial Narrow" w:eastAsia="Batang" w:hAnsi="Arial Narrow" w:cs="Arial"/>
+          <w:b/>
+          <w:color w:val="0070C0"/>
+          <w:sz w:val="20"/>
+        </w:rPr>
+        <w:t xml:space="preserve"> DE </w:t>
+      </w:r>
+      <w:bookmarkStart w:id="1" w:name="_Hlk40967216"/>
+      <w:r>
+        <w:rPr>
+          <w:rFonts w:ascii="Arial Narrow" w:eastAsia="Batang" w:hAnsi="Arial Narrow" w:cs="Arial"/>
+          <w:b/>
+          <w:color w:val="FF0000"/>
+          <w:sz w:val="22"/>
+          <w:szCs w:val="22"/>
+          <w:highlight w:val="yellow"/>
+        </w:rPr>
+        <w:fldChar w:fldCharType="begin"/>
+      </w:r>
+      <w:r>
+        <w:rPr>
+          <w:rFonts w:ascii="Arial Narrow" w:eastAsia="Batang" w:hAnsi="Arial Narrow" w:cs="Arial"/>
+          <w:b/>
+          <w:color w:val="FF0000"/>
+          <w:sz w:val="22"/>
+          <w:szCs w:val="22"/>
+          <w:highlight w:val="yellow"/>
+        </w:rPr>
+        <w:instrText xml:space="preserve"> MERGEFIELD CONCEPTO_DE_PROCEDIMIENTO </w:instrText>
+      </w:r>
+      <w:r>
+        <w:rPr>
+          <w:rFonts w:ascii="Arial Narrow" w:eastAsia="Batang" w:hAnsi="Arial Narrow" w:cs="Arial"/>
+          <w:b/>
+          <w:color w:val="FF0000"/>
+          <w:sz w:val="22"/>
+          <w:szCs w:val="22"/>
+          <w:highlight w:val="yellow"/>
+        </w:rPr>
+        <w:fldChar w:fldCharType="separate"/>
+      </w:r>
+      <w:r>
+        <w:rPr>
+          <w:rFonts w:ascii="Arial Narrow" w:eastAsia="Batang" w:hAnsi="Arial Narrow" w:cs="Arial"/>
+          <w:b/>
+          <w:noProof/>
+          <w:color w:val="FF0000"/>
+          <w:sz w:val="22"/>
+          <w:szCs w:val="22"/>
+          <w:highlight w:val="yellow"/>
+        </w:rPr>
+        <w:t>«CONCEPTO_DE_PROCEDIMIENTO»</w:t>
+      </w:r>
+      <w:r>
+        <w:rPr>
+          <w:rFonts w:ascii="Arial Narrow" w:eastAsia="Batang" w:hAnsi="Arial Narrow" w:cs="Arial"/>
+          <w:b/>
+          <w:color w:val="FF0000"/>
+          <w:sz w:val="22"/>
+          <w:szCs w:val="22"/>
+          <w:highlight w:val="yellow"/>
+        </w:rPr>
+        <w:fldChar w:fldCharType="end"/>
+      </w:r>
+      <w:bookmarkEnd w:id="1"/>
+      <w:r>
+        <w:rPr>
+          <w:rFonts w:ascii="Arial Narrow" w:eastAsia="Batang" w:hAnsi="Arial Narrow" w:cs="Arial"/>
+          <w:b/>
+          <w:color w:val="0070C0"/>
+          <w:sz w:val="20"/>
+        </w:rPr>
+        <w:t>”</w:t>
       </w:r>
       <w:r>
         <w:rPr>
@@ -2745,34 +3323,153 @@
         </w:rPr>
         <w:t xml:space="preserve">A TRAVÉS DEL PROCEDIMIENTO DE ADJUDICACIÓN MEDIANTE </w:t>
       </w:r>
+      <w:bookmarkStart w:id="2" w:name="_Hlk40967237"/>
       <w:r>
         <w:rPr>
           <w:rFonts w:ascii="Arial Narrow" w:eastAsia="Calibri" w:hAnsi="Arial Narrow" w:cs="Arial"/>
           <w:b/>
-          <w:sz w:val="22"/>
-          <w:szCs w:val="22"/>
+          <w:color w:val="FF0000"/>
+          <w:sz w:val="22"/>
+          <w:szCs w:val="22"/>
+          <w:highlight w:val="yellow"/>
           <w:lang w:val="es-MX" w:eastAsia="en-US"/>
         </w:rPr>
-        <w:t xml:space="preserve">CONCURSO POR INVITACIÓN  </w:t>
+        <w:fldChar w:fldCharType="begin"/>
       </w:r>
       <w:r>
         <w:rPr>
           <w:rFonts w:ascii="Arial Narrow" w:eastAsia="Calibri" w:hAnsi="Arial Narrow" w:cs="Arial"/>
-          <w:sz w:val="22"/>
-          <w:szCs w:val="22"/>
+          <w:b/>
+          <w:color w:val="FF0000"/>
+          <w:sz w:val="22"/>
+          <w:szCs w:val="22"/>
+          <w:highlight w:val="yellow"/>
           <w:lang w:val="es-MX" w:eastAsia="en-US"/>
         </w:rPr>
+        <w:instrText xml:space="preserve"> MERGEFIELD TIPO_DE_PROCEDIMIENTO_INV_CON_DIR_y_NO </w:instrText>
+      </w:r>
+      <w:r>
+        <w:rPr>
+          <w:rFonts w:ascii="Arial Narrow" w:eastAsia="Calibri" w:hAnsi="Arial Narrow" w:cs="Arial"/>
+          <w:b/>
+          <w:color w:val="FF0000"/>
+          <w:sz w:val="22"/>
+          <w:szCs w:val="22"/>
+          <w:highlight w:val="yellow"/>
+          <w:lang w:val="es-MX" w:eastAsia="en-US"/>
+        </w:rPr>
+        <w:fldChar w:fldCharType="separate"/>
+      </w:r>
+      <w:r>
+        <w:rPr>
+          <w:rFonts w:ascii="Arial Narrow" w:eastAsia="Calibri" w:hAnsi="Arial Narrow" w:cs="Arial"/>
+          <w:b/>
+          <w:noProof/>
+          <w:color w:val="FF0000"/>
+          <w:sz w:val="22"/>
+          <w:szCs w:val="22"/>
+          <w:highlight w:val="yellow"/>
+          <w:lang w:val="es-MX" w:eastAsia="en-US"/>
+        </w:rPr>
+        <w:t>«TIPO_DE_PROCEDIMIENTO_INV_CON_DIR_y_NO»</w:t>
+      </w:r>
+      <w:r>
+        <w:rPr>
+          <w:rFonts w:ascii="Arial Narrow" w:eastAsia="Calibri" w:hAnsi="Arial Narrow" w:cs="Arial"/>
+          <w:b/>
+          <w:color w:val="FF0000"/>
+          <w:sz w:val="22"/>
+          <w:szCs w:val="22"/>
+          <w:highlight w:val="yellow"/>
+          <w:lang w:val="es-MX" w:eastAsia="en-US"/>
+        </w:rPr>
+        <w:fldChar w:fldCharType="end"/>
+      </w:r>
+      <w:bookmarkEnd w:id="2"/>
+      <w:r>
+        <w:rPr>
+          <w:rFonts w:ascii="Arial Narrow" w:eastAsia="Calibri" w:hAnsi="Arial Narrow" w:cs="Arial"/>
+          <w:b/>
+          <w:sz w:val="22"/>
+          <w:szCs w:val="22"/>
+          <w:lang w:val="es-MX" w:eastAsia="en-US"/>
+        </w:rPr>
+        <w:t xml:space="preserve"> </w:t>
+      </w:r>
+      <w:r>
+        <w:rPr>
+          <w:rFonts w:ascii="Arial Narrow" w:eastAsia="Calibri" w:hAnsi="Arial Narrow" w:cs="Arial"/>
+          <w:b/>
+          <w:sz w:val="22"/>
+          <w:szCs w:val="22"/>
+          <w:lang w:val="es-MX" w:eastAsia="en-US"/>
+        </w:rPr>
+        <w:t xml:space="preserve">  </w:t>
+      </w:r>
+      <w:r>
+        <w:rPr>
+          <w:rFonts w:ascii="Arial Narrow" w:eastAsia="Calibri" w:hAnsi="Arial Narrow" w:cs="Arial"/>
+          <w:sz w:val="22"/>
+          <w:szCs w:val="22"/>
+          <w:lang w:val="es-MX" w:eastAsia="en-US"/>
+        </w:rPr>
         <w:t xml:space="preserve">IDENTIFICADO CON EL NÚMERO DE EXPEDIENTE </w:t>
       </w:r>
       <w:r>
         <w:rPr>
           <w:rFonts w:ascii="Arial Narrow" w:eastAsia="Batang" w:hAnsi="Arial Narrow"/>
           <w:b/>
-          <w:color w:val="0070C0"/>
-          <w:sz w:val="22"/>
-          <w:szCs w:val="22"/>
-        </w:rPr>
-        <w:t>CMA-ESP-CI-JUL-001/2019</w:t>
+          <w:color w:val="FF0000"/>
+          <w:sz w:val="22"/>
+          <w:szCs w:val="22"/>
+          <w:highlight w:val="yellow"/>
+        </w:rPr>
+        <w:fldChar w:fldCharType="begin"/>
+      </w:r>
+      <w:r>
+        <w:rPr>
+          <w:rFonts w:ascii="Arial Narrow" w:eastAsia="Batang" w:hAnsi="Arial Narrow"/>
+          <w:b/>
+          <w:color w:val="FF0000"/>
+          <w:sz w:val="22"/>
+          <w:szCs w:val="22"/>
+          <w:highlight w:val="yellow"/>
+        </w:rPr>
+        <w:instrText xml:space="preserve"> MERGEFIELD NOMBRE_PROCEDIMIENTO_ </w:instrText>
+      </w:r>
+      <w:r>
+        <w:rPr>
+          <w:rFonts w:ascii="Arial Narrow" w:eastAsia="Batang" w:hAnsi="Arial Narrow"/>
+          <w:b/>
+          <w:color w:val="FF0000"/>
+          <w:sz w:val="22"/>
+          <w:szCs w:val="22"/>
+          <w:highlight w:val="yellow"/>
+        </w:rPr>
+        <w:fldChar w:fldCharType="separate"/>
+      </w:r>
+      <w:r>
+        <w:rPr>
+          <w:rFonts w:ascii="Arial Narrow" w:eastAsia="Batang" w:hAnsi="Arial Narrow"/>
+          <w:b/>
+          <w:noProof/>
+          <w:color w:val="FF0000"/>
+          <w:sz w:val="22"/>
+          <w:szCs w:val="22"/>
+          <w:highlight w:val="yellow"/>
+        </w:rPr>
+        <w:t>«NOMBRE_PROCEDIMIENTO_»</w:t>
+      </w:r>
+      <w:r>
+        <w:rPr>
+          <w:rFonts w:ascii="Arial Narrow" w:eastAsia="Batang" w:hAnsi="Arial Narrow"/>
+          <w:b/>
+          <w:color w:val="FF0000"/>
+          <w:sz w:val="22"/>
+          <w:szCs w:val="22"/>
+          <w:highlight w:val="yellow"/>
+        </w:rPr>
+        <w:fldChar w:fldCharType="end"/>
       </w:r>
       <w:r>
         <w:rPr>
@@ -2927,21 +3624,54 @@
       </w:r>
       <w:r>
         <w:rPr>
-          <w:rFonts w:ascii="Arial Narrow" w:eastAsia="Calibri" w:hAnsi="Arial Narrow" w:cs="Arial"/>
-          <w:b/>
-          <w:sz w:val="22"/>
-          <w:szCs w:val="22"/>
-          <w:lang w:eastAsia="en-US"/>
-        </w:rPr>
-        <w:t>C</w:t>
-      </w:r>
-      <w:r>
-        <w:rPr>
           <w:rFonts w:ascii="Arial Narrow" w:eastAsia="Batang" w:hAnsi="Arial Narrow" w:cs="Arial"/>
           <w:b/>
-          <w:color w:val="0070C0"/>
-        </w:rPr>
-        <w:t>“_________________”</w:t>
+          <w:color w:val="FF0000"/>
+          <w:sz w:val="20"/>
+          <w:highlight w:val="yellow"/>
+        </w:rPr>
+        <w:fldChar w:fldCharType="begin"/>
+      </w:r>
+      <w:r>
+        <w:rPr>
+          <w:rFonts w:ascii="Arial Narrow" w:eastAsia="Batang" w:hAnsi="Arial Narrow" w:cs="Arial"/>
+          <w:b/>
+          <w:color w:val="FF0000"/>
+          <w:sz w:val="20"/>
+          <w:highlight w:val="yellow"/>
+        </w:rPr>
+        <w:instrText xml:space="preserve"> MERGEFIELD PROVEEDOR_1 </w:instrText>
+      </w:r>
+      <w:r>
+        <w:rPr>
+          <w:rFonts w:ascii="Arial Narrow" w:eastAsia="Batang" w:hAnsi="Arial Narrow" w:cs="Arial"/>
+          <w:b/>
+          <w:color w:val="FF0000"/>
+          <w:sz w:val="20"/>
+          <w:highlight w:val="yellow"/>
+        </w:rPr>
+        <w:fldChar w:fldCharType="separate"/>
+      </w:r>
+      <w:r>
+        <w:rPr>
+          <w:rFonts w:ascii="Arial Narrow" w:eastAsia="Batang" w:hAnsi="Arial Narrow" w:cs="Arial"/>
+          <w:b/>
+          <w:noProof/>
+          <w:color w:val="FF0000"/>
+          <w:sz w:val="20"/>
+          <w:highlight w:val="yellow"/>
+        </w:rPr>
+        <w:t>«PROVEEDOR_1»</w:t>
+      </w:r>
+      <w:r>
+        <w:rPr>
+          <w:rFonts w:ascii="Arial Narrow" w:eastAsia="Batang" w:hAnsi="Arial Narrow" w:cs="Arial"/>
+          <w:b/>
+          <w:color w:val="FF0000"/>
+          <w:sz w:val="20"/>
+          <w:highlight w:val="yellow"/>
+        </w:rPr>
+        <w:fldChar w:fldCharType="end"/>
       </w:r>
       <w:r>
         <w:rPr>
@@ -3035,20 +3765,49 @@
       </w:r>
       <w:r>
         <w:rPr>
-          <w:rFonts w:ascii="Arial Narrow" w:hAnsi="Arial Narrow" w:cs="Arial"/>
-          <w:b/>
-          <w:sz w:val="22"/>
-          <w:szCs w:val="22"/>
-        </w:rPr>
-        <w:t>$</w:t>
-      </w:r>
-      <w:r>
-        <w:rPr>
           <w:rFonts w:ascii="Arial Narrow" w:eastAsia="Batang" w:hAnsi="Arial Narrow" w:cs="Arial"/>
           <w:b/>
-          <w:color w:val="0070C0"/>
-        </w:rPr>
-        <w:t>“_________________”</w:t>
+          <w:color w:val="FF0000"/>
+          <w:highlight w:val="yellow"/>
+        </w:rPr>
+        <w:fldChar w:fldCharType="begin"/>
+      </w:r>
+      <w:r>
+        <w:rPr>
+          <w:rFonts w:ascii="Arial Narrow" w:eastAsia="Batang" w:hAnsi="Arial Narrow" w:cs="Arial"/>
+          <w:b/>
+          <w:color w:val="FF0000"/>
+          <w:highlight w:val="yellow"/>
+        </w:rPr>
+        <w:instrText xml:space="preserve"> MERGEFIELD MONTO_TOTAL_ADJUDICADO \# $####,0.00</w:instrText>
+      </w:r>
+      <w:r>
+        <w:rPr>
+          <w:rFonts w:ascii="Arial Narrow" w:eastAsia="Batang" w:hAnsi="Arial Narrow" w:cs="Arial"/>
+          <w:b/>
+          <w:color w:val="FF0000"/>
+          <w:highlight w:val="yellow"/>
+        </w:rPr>
+        <w:fldChar w:fldCharType="separate"/>
+      </w:r>
+      <w:r>
+        <w:rPr>
+          <w:rFonts w:ascii="Arial Narrow" w:eastAsia="Batang" w:hAnsi="Arial Narrow" w:cs="Arial"/>
+          <w:b/>
+          <w:noProof/>
+          <w:color w:val="FF0000"/>
+          <w:highlight w:val="yellow"/>
+        </w:rPr>
+        <w:t>«MONTO_TOTAL_ADJUDICADO»</w:t>
+      </w:r>
+      <w:r>
+        <w:rPr>
+          <w:rFonts w:ascii="Arial Narrow" w:eastAsia="Batang" w:hAnsi="Arial Narrow" w:cs="Arial"/>
+          <w:b/>
+          <w:color w:val="FF0000"/>
+          <w:highlight w:val="yellow"/>
+        </w:rPr>
+        <w:fldChar w:fldCharType="end"/>
       </w:r>
       <w:r>
         <w:rPr>
@@ -3063,35 +3822,71 @@
         <w:rPr>
           <w:rFonts w:ascii="Arial Narrow" w:hAnsi="Arial Narrow" w:cs="Arial"/>
           <w:b/>
-          <w:sz w:val="22"/>
-          <w:szCs w:val="22"/>
+          <w:color w:val="FF0000"/>
+          <w:sz w:val="20"/>
+          <w:highlight w:val="yellow"/>
         </w:rPr>
         <w:t>(</w:t>
       </w:r>
       <w:r>
         <w:rPr>
-          <w:rFonts w:ascii="Arial Narrow" w:eastAsia="Batang" w:hAnsi="Arial Narrow" w:cs="Arial"/>
-          <w:b/>
-          <w:color w:val="0070C0"/>
-        </w:rPr>
-        <w:t xml:space="preserve">“_________________” </w:t>
-      </w:r>
-      <w:r>
-        <w:rPr>
-          <w:rFonts w:ascii="Arial Narrow" w:hAnsi="Arial Narrow" w:cs="Arial"/>
-          <w:b/>
-          <w:sz w:val="22"/>
-          <w:szCs w:val="22"/>
-        </w:rPr>
-        <w:t>M.N.</w:t>
+          <w:rFonts w:ascii="Arial Narrow" w:hAnsi="Arial Narrow" w:cs="Arial"/>
+          <w:b/>
+          <w:color w:val="FF0000"/>
+          <w:sz w:val="20"/>
+          <w:highlight w:val="yellow"/>
+        </w:rPr>
+        <w:fldChar w:fldCharType="begin"/>
+      </w:r>
+      <w:r>
+        <w:rPr>
+          <w:rFonts w:ascii="Arial Narrow" w:hAnsi="Arial Narrow" w:cs="Arial"/>
+          <w:b/>
+          <w:color w:val="FF0000"/>
+          <w:sz w:val="20"/>
+          <w:highlight w:val="yellow"/>
+        </w:rPr>
+        <w:instrText xml:space="preserve"> MERGEFIELD MONTO_TOTAL_ADJUDICADO_EN_LETRA </w:instrText>
+      </w:r>
+      <w:r>
+        <w:rPr>
+          <w:rFonts w:ascii="Arial Narrow" w:hAnsi="Arial Narrow" w:cs="Arial"/>
+          <w:b/>
+          <w:color w:val="FF0000"/>
+          <w:sz w:val="20"/>
+          <w:highlight w:val="yellow"/>
+        </w:rPr>
+        <w:fldChar w:fldCharType="separate"/>
+      </w:r>
+      <w:r>
+        <w:rPr>
+          <w:rFonts w:ascii="Arial Narrow" w:hAnsi="Arial Narrow" w:cs="Arial"/>
+          <w:b/>
+          <w:noProof/>
+          <w:color w:val="FF0000"/>
+          <w:sz w:val="20"/>
+          <w:highlight w:val="yellow"/>
+        </w:rPr>
+        <w:t>«MONTO_TOTAL_ADJUDICADO_EN_LETRA»</w:t>
+      </w:r>
+      <w:r>
+        <w:rPr>
+          <w:rFonts w:ascii="Arial Narrow" w:hAnsi="Arial Narrow" w:cs="Arial"/>
+          <w:b/>
+          <w:color w:val="FF0000"/>
+          <w:sz w:val="20"/>
+          <w:highlight w:val="yellow"/>
+        </w:rPr>
+        <w:fldChar w:fldCharType="end"/>
       </w:r>
       <w:r>
         <w:rPr>
           <w:rFonts w:ascii="Arial Narrow" w:eastAsiaTheme="minorHAnsi" w:hAnsi="Arial Narrow" w:cs="Arial Narrow"/>
           <w:b/>
           <w:bCs/>
-          <w:sz w:val="22"/>
-          <w:szCs w:val="22"/>
+          <w:color w:val="FF0000"/>
+          <w:sz w:val="20"/>
+          <w:highlight w:val="yellow"/>
           <w:lang w:val="es-MX" w:eastAsia="en-US"/>
         </w:rPr>
         <w:t>)</w:t>
@@ -3101,8 +3896,8 @@
           <w:rFonts w:ascii="Arial Narrow" w:eastAsiaTheme="minorHAnsi" w:hAnsi="Arial Narrow" w:cs="Arial Narrow"/>
           <w:b/>
           <w:bCs/>
-          <w:sz w:val="22"/>
-          <w:szCs w:val="22"/>
+          <w:color w:val="FF0000"/>
+          <w:sz w:val="20"/>
           <w:lang w:val="es-MX" w:eastAsia="en-US"/>
         </w:rPr>
         <w:t xml:space="preserve"> </w:t>
@@ -3327,6 +4122,7 @@
           <w:sz w:val="22"/>
           <w:szCs w:val="22"/>
         </w:rPr>
+        <w:lastRenderedPageBreak/>
         <w:t>TERCERO</w:t>
       </w:r>
       <w:r>
@@ -3839,7 +4635,6 @@
           <w:sz w:val="22"/>
           <w:szCs w:val="22"/>
         </w:rPr>
-        <w:lastRenderedPageBreak/>
         <w:t>INSCRIPCIÓN EN EL REGISTRO FEDERAL DE CONTRIBUYENTES Y CONSTANCIA DE SITUACIÓN FISCAL. -----------------------------------------------------------------------------------------------------------------------------------------------------------------------</w:t>
       </w:r>
     </w:p>
@@ -4093,6 +4888,7 @@
           <w:szCs w:val="22"/>
         </w:rPr>
       </w:pPr>
+      <w:proofErr w:type="gramStart"/>
       <w:r>
         <w:rPr>
           <w:rFonts w:ascii="Arial Narrow" w:hAnsi="Arial Narrow" w:cs="Arial"/>
@@ -4102,6 +4898,7 @@
         </w:rPr>
         <w:t>QUINTO.-</w:t>
       </w:r>
+      <w:proofErr w:type="gramEnd"/>
       <w:r>
         <w:rPr>
           <w:rFonts w:ascii="Arial Narrow" w:hAnsi="Arial Narrow" w:cs="Arial"/>
@@ -4166,7 +4963,17 @@
           <w:sz w:val="22"/>
           <w:szCs w:val="22"/>
         </w:rPr>
-        <w:t>AE AL HABER RESULTADO ADJUDICADO</w:t>
+        <w:t xml:space="preserve">AE AL HABER </w:t>
+      </w:r>
+      <w:r>
+        <w:rPr>
+          <w:rFonts w:ascii="Arial Narrow" w:hAnsi="Arial Narrow" w:cs="Arial"/>
+          <w:iCs/>
+          <w:sz w:val="22"/>
+          <w:szCs w:val="22"/>
+        </w:rPr>
+        <w:lastRenderedPageBreak/>
+        <w:t>RESULTADO ADJUDICADO</w:t>
       </w:r>
       <w:r>
         <w:rPr>
@@ -4211,7 +5018,73 @@
           <w:sz w:val="22"/>
           <w:szCs w:val="22"/>
         </w:rPr>
-        <w:t>“SERVICIO DE ___________”</w:t>
+        <w:t xml:space="preserve">“SERVICIO DE </w:t>
+      </w:r>
+      <w:r>
+        <w:rPr>
+          <w:rFonts w:ascii="Arial Narrow" w:eastAsia="Batang" w:hAnsi="Arial Narrow" w:cs="Arial"/>
+          <w:b/>
+          <w:color w:val="FF0000"/>
+          <w:sz w:val="22"/>
+          <w:szCs w:val="22"/>
+          <w:highlight w:val="yellow"/>
+        </w:rPr>
+        <w:fldChar w:fldCharType="begin"/>
+      </w:r>
+      <w:r>
+        <w:rPr>
+          <w:rFonts w:ascii="Arial Narrow" w:eastAsia="Batang" w:hAnsi="Arial Narrow" w:cs="Arial"/>
+          <w:b/>
+          <w:color w:val="FF0000"/>
+          <w:sz w:val="22"/>
+          <w:szCs w:val="22"/>
+          <w:highlight w:val="yellow"/>
+        </w:rPr>
+        <w:instrText xml:space="preserve"> MERGEFIELD CONCEPTO_DE_PROCEDIMIENTO </w:instrText>
+      </w:r>
+      <w:r>
+        <w:rPr>
+          <w:rFonts w:ascii="Arial Narrow" w:eastAsia="Batang" w:hAnsi="Arial Narrow" w:cs="Arial"/>
+          <w:b/>
+          <w:color w:val="FF0000"/>
+          <w:sz w:val="22"/>
+          <w:szCs w:val="22"/>
+          <w:highlight w:val="yellow"/>
+        </w:rPr>
+        <w:fldChar w:fldCharType="separate"/>
+      </w:r>
+      <w:r>
+        <w:rPr>
+          <w:rFonts w:ascii="Arial Narrow" w:eastAsia="Batang" w:hAnsi="Arial Narrow" w:cs="Arial"/>
+          <w:b/>
+          <w:noProof/>
+          <w:color w:val="FF0000"/>
+          <w:sz w:val="22"/>
+          <w:szCs w:val="22"/>
+          <w:highlight w:val="yellow"/>
+        </w:rPr>
+        <w:t>«CONCEPTO_DE_PROCEDIMIENTO»</w:t>
+      </w:r>
+      <w:r>
+        <w:rPr>
+          <w:rFonts w:ascii="Arial Narrow" w:eastAsia="Batang" w:hAnsi="Arial Narrow" w:cs="Arial"/>
+          <w:b/>
+          <w:color w:val="FF0000"/>
+          <w:sz w:val="22"/>
+          <w:szCs w:val="22"/>
+          <w:highlight w:val="yellow"/>
+        </w:rPr>
+        <w:fldChar w:fldCharType="end"/>
+      </w:r>
+      <w:r>
+        <w:rPr>
+          <w:rFonts w:ascii="Arial Narrow" w:eastAsia="Batang" w:hAnsi="Arial Narrow" w:cs="Arial"/>
+          <w:b/>
+          <w:color w:val="0070C0"/>
+          <w:sz w:val="22"/>
+          <w:szCs w:val="22"/>
+        </w:rPr>
+        <w:t>”</w:t>
       </w:r>
       <w:r>
         <w:rPr>
@@ -4522,12 +5395,12 @@
         <w:tblLook w:val="04A0" w:firstRow="1" w:lastRow="0" w:firstColumn="1" w:lastColumn="0" w:noHBand="0" w:noVBand="1"/>
       </w:tblPr>
       <w:tblGrid>
-        <w:gridCol w:w="1077"/>
-        <w:gridCol w:w="1110"/>
-        <w:gridCol w:w="1110"/>
-        <w:gridCol w:w="4439"/>
-        <w:gridCol w:w="1247"/>
-        <w:gridCol w:w="1354"/>
+        <w:gridCol w:w="978"/>
+        <w:gridCol w:w="1009"/>
+        <w:gridCol w:w="1009"/>
+        <w:gridCol w:w="4034"/>
+        <w:gridCol w:w="1133"/>
+        <w:gridCol w:w="1231"/>
       </w:tblGrid>
       <w:tr>
         <w:trPr>
@@ -4572,9 +5445,52 @@
               <w:rPr>
                 <w:rFonts w:ascii="Arial Narrow" w:eastAsia="Batang" w:hAnsi="Arial Narrow" w:cs="Arial"/>
                 <w:b/>
-                <w:color w:val="0070C0"/>
+                <w:color w:val="FF0000"/>
+                <w:sz w:val="20"/>
+                <w:highlight w:val="yellow"/>
               </w:rPr>
-              <w:t>“_________________”</w:t>
+              <w:fldChar w:fldCharType="begin"/>
+            </w:r>
+            <w:r>
+              <w:rPr>
+                <w:rFonts w:ascii="Arial Narrow" w:eastAsia="Batang" w:hAnsi="Arial Narrow" w:cs="Arial"/>
+                <w:b/>
+                <w:color w:val="FF0000"/>
+                <w:sz w:val="20"/>
+                <w:highlight w:val="yellow"/>
+              </w:rPr>
+              <w:instrText xml:space="preserve"> MERGEFIELD PROVEEDOR_1 </w:instrText>
+            </w:r>
+            <w:r>
+              <w:rPr>
+                <w:rFonts w:ascii="Arial Narrow" w:eastAsia="Batang" w:hAnsi="Arial Narrow" w:cs="Arial"/>
+                <w:b/>
+                <w:color w:val="FF0000"/>
+                <w:sz w:val="20"/>
+                <w:highlight w:val="yellow"/>
+              </w:rPr>
+              <w:fldChar w:fldCharType="separate"/>
+            </w:r>
+            <w:r>
+              <w:rPr>
+                <w:rFonts w:ascii="Arial Narrow" w:eastAsia="Batang" w:hAnsi="Arial Narrow" w:cs="Arial"/>
+                <w:b/>
+                <w:noProof/>
+                <w:color w:val="FF0000"/>
+                <w:sz w:val="20"/>
+                <w:highlight w:val="yellow"/>
+              </w:rPr>
+              <w:t>«PROVEEDOR_1»</w:t>
+            </w:r>
+            <w:r>
+              <w:rPr>
+                <w:rFonts w:ascii="Arial Narrow" w:eastAsia="Batang" w:hAnsi="Arial Narrow" w:cs="Arial"/>
+                <w:b/>
+                <w:color w:val="FF0000"/>
+                <w:sz w:val="20"/>
+                <w:highlight w:val="yellow"/>
+              </w:rPr>
+              <w:fldChar w:fldCharType="end"/>
             </w:r>
           </w:p>
         </w:tc>
@@ -5550,7 +6466,63 @@
           <w:sz w:val="22"/>
           <w:szCs w:val="22"/>
         </w:rPr>
-        <w:t xml:space="preserve">A) INICIAR EL SERVICIO, A MÁS TARDAR EL DÍA _______ DE 2019. </w:t>
+        <w:t xml:space="preserve">A) INICIAR EL SERVICIO, A MÁS TARDAR EL DÍA </w:t>
+      </w:r>
+      <w:r>
+        <w:rPr>
+          <w:rFonts w:ascii="Arial Narrow" w:hAnsi="Arial Narrow" w:cs="Arial"/>
+          <w:bCs/>
+          <w:color w:val="FF0000"/>
+          <w:sz w:val="22"/>
+          <w:szCs w:val="22"/>
+          <w:highlight w:val="yellow"/>
+        </w:rPr>
+        <w:fldChar w:fldCharType="begin"/>
+      </w:r>
+      <w:r>
+        <w:rPr>
+          <w:rFonts w:ascii="Arial Narrow" w:hAnsi="Arial Narrow" w:cs="Arial"/>
+          <w:bCs/>
+          <w:color w:val="FF0000"/>
+          <w:sz w:val="22"/>
+          <w:szCs w:val="22"/>
+          <w:highlight w:val="yellow"/>
+        </w:rPr>
+        <w:instrText xml:space="preserve"> MERGEFIELD TERMINO_DE_CONTRATO \@"DD 'DE' MMMM 'DE' YYYY"</w:instrText>
+      </w:r>
+      <w:r>
+        <w:rPr>
+          <w:rFonts w:ascii="Arial Narrow" w:hAnsi="Arial Narrow" w:cs="Arial"/>
+          <w:bCs/>
+          <w:color w:val="FF0000"/>
+          <w:sz w:val="22"/>
+          <w:szCs w:val="22"/>
+          <w:highlight w:val="yellow"/>
+        </w:rPr>
+        <w:fldChar w:fldCharType="separate"/>
+      </w:r>
+      <w:r>
+        <w:rPr>
+          <w:rFonts w:ascii="Arial Narrow" w:hAnsi="Arial Narrow" w:cs="Arial"/>
+          <w:bCs/>
+          <w:noProof/>
+          <w:color w:val="FF0000"/>
+          <w:sz w:val="22"/>
+          <w:szCs w:val="22"/>
+          <w:highlight w:val="yellow"/>
+        </w:rPr>
+        <w:t>«TERMINO_DE_CONTRATO»</w:t>
+      </w:r>
+      <w:r>
+        <w:rPr>
+          <w:rFonts w:ascii="Arial Narrow" w:hAnsi="Arial Narrow" w:cs="Arial"/>
+          <w:bCs/>
+          <w:color w:val="FF0000"/>
+          <w:sz w:val="22"/>
+          <w:szCs w:val="22"/>
+          <w:highlight w:val="yellow"/>
+        </w:rPr>
+        <w:fldChar w:fldCharType="end"/>
       </w:r>
       <w:r>
         <w:rPr>
@@ -5560,6 +6532,16 @@
           <w:sz w:val="22"/>
           <w:szCs w:val="22"/>
         </w:rPr>
+        <w:t xml:space="preserve"> DE 2019. </w:t>
+      </w:r>
+      <w:r>
+        <w:rPr>
+          <w:rFonts w:ascii="Arial Narrow" w:hAnsi="Arial Narrow" w:cs="Arial"/>
+          <w:bCs/>
+          <w:color w:val="0070C0"/>
+          <w:sz w:val="22"/>
+          <w:szCs w:val="22"/>
+        </w:rPr>
         <w:t>--------------------------------------------------------------------------------------------------------------------------------------------------------------------------------------------------------------------------------------------------------</w:t>
       </w:r>
     </w:p>
@@ -5582,7 +6564,63 @@
           <w:sz w:val="22"/>
           <w:szCs w:val="22"/>
         </w:rPr>
-        <w:t>B) CUMPLIR LOS REQUERIMIENTOS ESPECÍFICOS ESTABLECIDOS PARA _____, CON LA FINALIDAD DE ASEGURAR EL ÓPTIMO APROVECHAMIENTO.</w:t>
+        <w:t xml:space="preserve">B) CUMPLIR LOS REQUERIMIENTOS ESPECÍFICOS ESTABLECIDOS PARA </w:t>
+      </w:r>
+      <w:r>
+        <w:rPr>
+          <w:rFonts w:ascii="Arial Narrow" w:hAnsi="Arial Narrow" w:cs="Arial"/>
+          <w:bCs/>
+          <w:color w:val="FF0000"/>
+          <w:sz w:val="22"/>
+          <w:szCs w:val="22"/>
+          <w:highlight w:val="yellow"/>
+        </w:rPr>
+        <w:fldChar w:fldCharType="begin"/>
+      </w:r>
+      <w:r>
+        <w:rPr>
+          <w:rFonts w:ascii="Arial Narrow" w:hAnsi="Arial Narrow" w:cs="Arial"/>
+          <w:bCs/>
+          <w:color w:val="FF0000"/>
+          <w:sz w:val="22"/>
+          <w:szCs w:val="22"/>
+          <w:highlight w:val="yellow"/>
+        </w:rPr>
+        <w:instrText xml:space="preserve"> MERGEFIELD CONCEPTO_DE_PROCEDIMIENTO </w:instrText>
+      </w:r>
+      <w:r>
+        <w:rPr>
+          <w:rFonts w:ascii="Arial Narrow" w:hAnsi="Arial Narrow" w:cs="Arial"/>
+          <w:bCs/>
+          <w:color w:val="FF0000"/>
+          <w:sz w:val="22"/>
+          <w:szCs w:val="22"/>
+          <w:highlight w:val="yellow"/>
+        </w:rPr>
+        <w:fldChar w:fldCharType="separate"/>
+      </w:r>
+      <w:r>
+        <w:rPr>
+          <w:rFonts w:ascii="Arial Narrow" w:hAnsi="Arial Narrow" w:cs="Arial"/>
+          <w:bCs/>
+          <w:noProof/>
+          <w:color w:val="FF0000"/>
+          <w:sz w:val="22"/>
+          <w:szCs w:val="22"/>
+          <w:highlight w:val="yellow"/>
+        </w:rPr>
+        <w:t>«CONCEPTO_DE_PROCEDIMIENTO»</w:t>
+      </w:r>
+      <w:r>
+        <w:rPr>
+          <w:rFonts w:ascii="Arial Narrow" w:hAnsi="Arial Narrow" w:cs="Arial"/>
+          <w:bCs/>
+          <w:color w:val="FF0000"/>
+          <w:sz w:val="22"/>
+          <w:szCs w:val="22"/>
+          <w:highlight w:val="yellow"/>
+        </w:rPr>
+        <w:fldChar w:fldCharType="end"/>
       </w:r>
       <w:r>
         <w:rPr>
@@ -5592,6 +6630,16 @@
           <w:sz w:val="22"/>
           <w:szCs w:val="22"/>
         </w:rPr>
+        <w:t>, CON LA FINALIDAD DE ASEGURAR EL ÓPTIMO APROVECHAMIENTO.</w:t>
+      </w:r>
+      <w:r>
+        <w:rPr>
+          <w:rFonts w:ascii="Arial Narrow" w:hAnsi="Arial Narrow" w:cs="Arial"/>
+          <w:bCs/>
+          <w:color w:val="0070C0"/>
+          <w:sz w:val="22"/>
+          <w:szCs w:val="22"/>
+        </w:rPr>
         <w:t xml:space="preserve"> ---------------------------------------------------------------------------------------------------------------------------------------------------------------------------------------------------------------------------------------------------------------------------------------------------</w:t>
       </w:r>
     </w:p>
@@ -5708,9 +6756,12 @@
           <w:sz w:val="22"/>
           <w:szCs w:val="22"/>
         </w:rPr>
-        <w:t xml:space="preserve"> ----------------</w:t>
-      </w:r>
-      <w:r>
+        <w:t xml:space="preserve"> --------------------------------------------------------------------------------------------------------------------------------------------------------------------------------------------</w:t>
+      </w:r>
+    </w:p>
+    <w:p>
+      <w:pPr>
+        <w:jc w:val="both"/>
         <w:rPr>
           <w:rFonts w:ascii="Arial Narrow" w:hAnsi="Arial Narrow" w:cs="Arial"/>
           <w:bCs/>
@@ -5718,8 +6769,26 @@
           <w:sz w:val="22"/>
           <w:szCs w:val="22"/>
         </w:rPr>
-        <w:lastRenderedPageBreak/>
-        <w:t>----------------------------------------------------------------------------------------------------------------------------------------------------------------------------</w:t>
+      </w:pPr>
+      <w:r>
+        <w:rPr>
+          <w:rFonts w:ascii="Arial Narrow" w:hAnsi="Arial Narrow" w:cs="Arial"/>
+          <w:bCs/>
+          <w:color w:val="0070C0"/>
+          <w:sz w:val="22"/>
+          <w:szCs w:val="22"/>
+        </w:rPr>
+        <w:t>F) NOTIFICAR AL CONVOCANTE EL INICIO DEL SERVICIO, CON UNA ANTICIPACIÓN DE 24 HORAS DE CONFORMIDAD CON LO ESTABLECIDO EN EL ARTÍCULO 107 FRACCIÓN IV DE LA LEY DE ADQUISICIONES, ARRENDAMIENTOS Y SERVICIOS DEL SECTOR PÚBLICO, ESTATAL Y MUNICIPAL. (ESTE PUNTO DEPENDE DE LA VIGENCIA DEL SERVICIO)</w:t>
+      </w:r>
+      <w:r>
+        <w:rPr>
+          <w:rFonts w:ascii="Arial Narrow" w:hAnsi="Arial Narrow" w:cs="Arial"/>
+          <w:bCs/>
+          <w:color w:val="0070C0"/>
+          <w:sz w:val="22"/>
+          <w:szCs w:val="22"/>
+        </w:rPr>
+        <w:t>. ----------------------------------------------------------------------------------------------------------------------------------------------------------------------------</w:t>
       </w:r>
     </w:p>
     <w:p>
@@ -5741,7 +6810,7 @@
           <w:sz w:val="22"/>
           <w:szCs w:val="22"/>
         </w:rPr>
-        <w:t>F) NOTIFICAR AL CONVOCANTE EL INICIO DEL SERVICIO, CON UNA ANTICIPACIÓN DE 24 HORAS DE CONFORMIDAD CON LO ESTABLECIDO EN EL ARTÍCULO 107 FRACCIÓN IV DE LA LEY DE ADQUISICIONES, ARRENDAMIENTOS Y SERVICIOS DEL SECTOR PÚBLICO, ESTATAL Y MUNICIPAL. (ESTE PUNTO DEPENDE DE LA VIGENCIA DEL SERVICIO)</w:t>
+        <w:t>G) RESPONDER POR LOS VICIOS OCULTOS QUE SE PUDIERAN PRESENTAR DURANTE EL SERVICIO.</w:t>
       </w:r>
       <w:r>
         <w:rPr>
@@ -5751,7 +6820,18 @@
           <w:sz w:val="22"/>
           <w:szCs w:val="22"/>
         </w:rPr>
-        <w:t>. ----------------------------------------------------------------------------------------------------------------------------------------------------------------------------</w:t>
+        <w:t xml:space="preserve"> --------------------------------------------------------------------------------------------------------------------------------------------------------------------</w:t>
+      </w:r>
+      <w:r>
+        <w:rPr>
+          <w:rFonts w:ascii="Arial Narrow" w:hAnsi="Arial Narrow" w:cs="Arial"/>
+          <w:bCs/>
+          <w:color w:val="0070C0"/>
+          <w:sz w:val="22"/>
+          <w:szCs w:val="22"/>
+        </w:rPr>
+        <w:lastRenderedPageBreak/>
+        <w:t>--------------------------------</w:t>
       </w:r>
     </w:p>
     <w:p>
@@ -5760,193 +6840,287 @@
         <w:rPr>
           <w:rFonts w:ascii="Arial Narrow" w:hAnsi="Arial Narrow" w:cs="Arial"/>
           <w:bCs/>
-          <w:color w:val="0070C0"/>
-          <w:sz w:val="22"/>
-          <w:szCs w:val="22"/>
-        </w:rPr>
-      </w:pPr>
-      <w:r>
-        <w:rPr>
-          <w:rFonts w:ascii="Arial Narrow" w:hAnsi="Arial Narrow" w:cs="Arial"/>
-          <w:bCs/>
-          <w:color w:val="0070C0"/>
-          <w:sz w:val="22"/>
-          <w:szCs w:val="22"/>
-        </w:rPr>
-        <w:t>G) RESPONDER POR LOS VICIOS OCULTOS QUE SE PUDIERAN PRESENTAR DURANTE EL SERVICIO.</w:t>
-      </w:r>
-      <w:r>
-        <w:rPr>
-          <w:rFonts w:ascii="Arial Narrow" w:hAnsi="Arial Narrow" w:cs="Arial"/>
-          <w:bCs/>
-          <w:color w:val="0070C0"/>
-          <w:sz w:val="22"/>
-          <w:szCs w:val="22"/>
-        </w:rPr>
-        <w:t xml:space="preserve"> ----------------------------------------------------------------------------------------------------------------------------------------------------------------------------------------------------</w:t>
-      </w:r>
+          <w:sz w:val="22"/>
+          <w:szCs w:val="22"/>
+        </w:rPr>
+      </w:pPr>
     </w:p>
     <w:p>
       <w:pPr>
         <w:jc w:val="both"/>
         <w:rPr>
-          <w:rFonts w:ascii="Arial Narrow" w:hAnsi="Arial Narrow" w:cs="Arial"/>
-          <w:bCs/>
-          <w:sz w:val="22"/>
-          <w:szCs w:val="22"/>
-        </w:rPr>
-      </w:pPr>
+          <w:rFonts w:ascii="Arial Narrow" w:hAnsi="Arial Narrow"/>
+          <w:b/>
+          <w:sz w:val="22"/>
+          <w:szCs w:val="22"/>
+          <w:lang w:val="es-MX"/>
+        </w:rPr>
+      </w:pPr>
+      <w:r>
+        <w:rPr>
+          <w:rFonts w:ascii="Arial Narrow" w:hAnsi="Arial Narrow" w:cs="Arial"/>
+          <w:b/>
+          <w:sz w:val="22"/>
+          <w:szCs w:val="22"/>
+        </w:rPr>
+        <w:t>2.1.-</w:t>
+      </w:r>
+      <w:r>
+        <w:rPr>
+          <w:rFonts w:ascii="Arial Narrow" w:hAnsi="Arial Narrow" w:cs="Arial"/>
+          <w:sz w:val="22"/>
+          <w:szCs w:val="22"/>
+        </w:rPr>
+        <w:t xml:space="preserve"> </w:t>
+      </w:r>
+      <w:r>
+        <w:rPr>
+          <w:rFonts w:ascii="Arial Narrow" w:hAnsi="Arial Narrow" w:cs="Arial"/>
+          <w:sz w:val="22"/>
+          <w:szCs w:val="22"/>
+        </w:rPr>
+        <w:t xml:space="preserve">PERIODO DE VIGENCIA DEL </w:t>
+      </w:r>
+      <w:r>
+        <w:rPr>
+          <w:rFonts w:ascii="Arial Narrow" w:hAnsi="Arial Narrow" w:cs="Arial"/>
+          <w:sz w:val="22"/>
+          <w:szCs w:val="22"/>
+        </w:rPr>
+        <w:t>SERVICIO</w:t>
+      </w:r>
+      <w:r>
+        <w:rPr>
+          <w:rFonts w:ascii="Arial Narrow" w:hAnsi="Arial Narrow" w:cs="Arial"/>
+          <w:sz w:val="22"/>
+          <w:szCs w:val="22"/>
+        </w:rPr>
+        <w:t>:</w:t>
+      </w:r>
+      <w:r>
+        <w:rPr>
+          <w:rFonts w:ascii="Arial Narrow" w:eastAsia="Arial Narrow" w:hAnsi="Arial Narrow"/>
+          <w:b/>
+          <w:sz w:val="22"/>
+          <w:szCs w:val="22"/>
+          <w:lang w:val="es-MX"/>
+        </w:rPr>
+        <w:t xml:space="preserve"> </w:t>
+      </w:r>
+      <w:r>
+        <w:rPr>
+          <w:rFonts w:ascii="Arial Narrow" w:eastAsia="Batang" w:hAnsi="Arial Narrow" w:cs="Arial"/>
+          <w:b/>
+          <w:color w:val="0070C0"/>
+          <w:highlight w:val="green"/>
+        </w:rPr>
+        <w:t>“_________________”</w:t>
+      </w:r>
+      <w:r>
+        <w:rPr>
+          <w:rFonts w:ascii="Arial Narrow" w:eastAsia="Batang" w:hAnsi="Arial Narrow"/>
+          <w:b/>
+          <w:sz w:val="22"/>
+          <w:szCs w:val="22"/>
+        </w:rPr>
+        <w:t>.</w:t>
+      </w:r>
+      <w:r>
+        <w:rPr>
+          <w:rFonts w:ascii="Arial Narrow" w:hAnsi="Arial Narrow" w:cs="Arial"/>
+          <w:sz w:val="22"/>
+          <w:szCs w:val="22"/>
+        </w:rPr>
+        <w:t>---------------------------</w:t>
+      </w:r>
+      <w:r>
+        <w:rPr>
+          <w:rFonts w:ascii="Arial Narrow" w:hAnsi="Arial Narrow" w:cs="Arial"/>
+          <w:sz w:val="22"/>
+          <w:szCs w:val="22"/>
+        </w:rPr>
+        <w:t>--------</w:t>
+      </w:r>
+      <w:r>
+        <w:rPr>
+          <w:rFonts w:ascii="Arial Narrow" w:hAnsi="Arial Narrow" w:cs="Arial"/>
+          <w:sz w:val="22"/>
+          <w:szCs w:val="22"/>
+        </w:rPr>
+        <w:t>-------------------------------------------------------------------</w:t>
+      </w:r>
+      <w:r>
+        <w:rPr>
+          <w:rFonts w:ascii="Arial Narrow" w:hAnsi="Arial Narrow" w:cs="Arial"/>
+          <w:sz w:val="22"/>
+          <w:szCs w:val="22"/>
+        </w:rPr>
+        <w:t>------------</w:t>
+      </w:r>
+      <w:r>
+        <w:rPr>
+          <w:rFonts w:ascii="Arial Narrow" w:hAnsi="Arial Narrow" w:cs="Arial"/>
+          <w:sz w:val="22"/>
+          <w:szCs w:val="22"/>
+        </w:rPr>
+        <w:t>---------</w:t>
+      </w:r>
+      <w:r>
+        <w:rPr>
+          <w:rFonts w:ascii="Arial Narrow" w:hAnsi="Arial Narrow" w:cs="Arial"/>
+          <w:sz w:val="22"/>
+          <w:szCs w:val="22"/>
+        </w:rPr>
+        <w:t>--</w:t>
+      </w:r>
+      <w:r>
+        <w:rPr>
+          <w:rFonts w:ascii="Arial Narrow" w:hAnsi="Arial Narrow" w:cs="Arial"/>
+          <w:sz w:val="22"/>
+          <w:szCs w:val="22"/>
+        </w:rPr>
+        <w:t>-------------------------------------------</w:t>
+      </w:r>
+      <w:r>
+        <w:rPr>
+          <w:rFonts w:ascii="Arial Narrow" w:hAnsi="Arial Narrow" w:cs="Arial"/>
+          <w:sz w:val="22"/>
+          <w:szCs w:val="22"/>
+        </w:rPr>
+        <w:t>----------------------------------------</w:t>
+      </w:r>
+      <w:r>
+        <w:rPr>
+          <w:rFonts w:ascii="Arial Narrow" w:hAnsi="Arial Narrow" w:cs="Arial"/>
+          <w:sz w:val="22"/>
+          <w:szCs w:val="22"/>
+        </w:rPr>
+        <w:t>--</w:t>
+      </w:r>
     </w:p>
     <w:p>
       <w:pPr>
         <w:jc w:val="both"/>
         <w:rPr>
+          <w:rFonts w:ascii="Arial Narrow" w:hAnsi="Arial Narrow" w:cs="Arial"/>
+          <w:bCs/>
+          <w:sz w:val="22"/>
+          <w:szCs w:val="22"/>
+        </w:rPr>
+      </w:pPr>
+      <w:r>
+        <w:rPr>
+          <w:rFonts w:ascii="Arial Narrow" w:hAnsi="Arial Narrow" w:cs="Arial"/>
+          <w:b/>
+          <w:sz w:val="22"/>
+          <w:szCs w:val="22"/>
+        </w:rPr>
+        <w:t>2.2.-</w:t>
+      </w:r>
+      <w:r>
+        <w:rPr>
+          <w:rFonts w:ascii="Arial Narrow" w:hAnsi="Arial Narrow" w:cs="Arial"/>
+          <w:sz w:val="22"/>
+          <w:szCs w:val="22"/>
+        </w:rPr>
+        <w:t xml:space="preserve"> LUGAR DE </w:t>
+      </w:r>
+      <w:r>
+        <w:rPr>
+          <w:rFonts w:ascii="Arial Narrow" w:hAnsi="Arial Narrow" w:cs="Arial"/>
+          <w:sz w:val="22"/>
+          <w:szCs w:val="22"/>
+        </w:rPr>
+        <w:t>EJECUCIÓN DEL SERVICIO</w:t>
+      </w:r>
+      <w:r>
+        <w:rPr>
+          <w:rFonts w:ascii="Arial Narrow" w:eastAsia="Arial Narrow" w:hAnsi="Arial Narrow"/>
+          <w:sz w:val="22"/>
+          <w:szCs w:val="22"/>
+          <w:lang w:val="es-MX"/>
+        </w:rPr>
+        <w:t>:</w:t>
+      </w:r>
+      <w:r>
+        <w:rPr>
+          <w:rFonts w:ascii="Arial Narrow" w:eastAsia="Arial Narrow" w:hAnsi="Arial Narrow"/>
+          <w:b/>
+          <w:sz w:val="22"/>
+          <w:szCs w:val="22"/>
+          <w:lang w:val="es-MX"/>
+        </w:rPr>
+        <w:t xml:space="preserve"> </w:t>
+      </w:r>
+      <w:r>
+        <w:rPr>
+          <w:rFonts w:ascii="Arial Narrow" w:eastAsia="Batang" w:hAnsi="Arial Narrow" w:cs="Arial"/>
+          <w:b/>
+          <w:color w:val="0070C0"/>
+          <w:highlight w:val="green"/>
+        </w:rPr>
+        <w:t>“_________________”</w:t>
+      </w:r>
+      <w:r>
+        <w:rPr>
           <w:rFonts w:ascii="Arial Narrow" w:hAnsi="Arial Narrow"/>
-          <w:b/>
-          <w:sz w:val="22"/>
-          <w:szCs w:val="22"/>
-          <w:lang w:val="es-MX"/>
-        </w:rPr>
-      </w:pPr>
-      <w:r>
-        <w:rPr>
-          <w:rFonts w:ascii="Arial Narrow" w:hAnsi="Arial Narrow" w:cs="Arial"/>
-          <w:b/>
-          <w:sz w:val="22"/>
-          <w:szCs w:val="22"/>
-        </w:rPr>
-        <w:t>2.1.-</w:t>
-      </w:r>
-      <w:r>
-        <w:rPr>
-          <w:rFonts w:ascii="Arial Narrow" w:hAnsi="Arial Narrow" w:cs="Arial"/>
-          <w:sz w:val="22"/>
-          <w:szCs w:val="22"/>
-        </w:rPr>
-        <w:t xml:space="preserve"> </w:t>
-      </w:r>
-      <w:r>
-        <w:rPr>
-          <w:rFonts w:ascii="Arial Narrow" w:hAnsi="Arial Narrow" w:cs="Arial"/>
-          <w:sz w:val="22"/>
-          <w:szCs w:val="22"/>
-        </w:rPr>
-        <w:t xml:space="preserve">PERIODO DE VIGENCIA DEL </w:t>
-      </w:r>
-      <w:r>
-        <w:rPr>
-          <w:rFonts w:ascii="Arial Narrow" w:hAnsi="Arial Narrow" w:cs="Arial"/>
-          <w:sz w:val="22"/>
-          <w:szCs w:val="22"/>
-        </w:rPr>
-        <w:t>SERVICIO</w:t>
-      </w:r>
-      <w:r>
-        <w:rPr>
-          <w:rFonts w:ascii="Arial Narrow" w:hAnsi="Arial Narrow" w:cs="Arial"/>
-          <w:sz w:val="22"/>
-          <w:szCs w:val="22"/>
-        </w:rPr>
-        <w:t>:</w:t>
-      </w:r>
-      <w:r>
-        <w:rPr>
-          <w:rFonts w:ascii="Arial Narrow" w:eastAsia="Arial Narrow" w:hAnsi="Arial Narrow"/>
-          <w:b/>
-          <w:sz w:val="22"/>
-          <w:szCs w:val="22"/>
-          <w:lang w:val="es-MX"/>
-        </w:rPr>
-        <w:t xml:space="preserve"> </w:t>
+          <w:sz w:val="22"/>
+          <w:szCs w:val="22"/>
+          <w:shd w:val="clear" w:color="auto" w:fill="FFFFFF"/>
+        </w:rPr>
+        <w:t xml:space="preserve">, DENTRO DEL PERIODO COMPRENDIDO DEL DÍA </w:t>
       </w:r>
       <w:r>
         <w:rPr>
           <w:rFonts w:ascii="Arial Narrow" w:eastAsia="Batang" w:hAnsi="Arial Narrow" w:cs="Arial"/>
           <w:b/>
           <w:color w:val="0070C0"/>
+          <w:highlight w:val="green"/>
         </w:rPr>
         <w:t>“_________________”</w:t>
       </w:r>
       <w:r>
         <w:rPr>
-          <w:rFonts w:ascii="Arial Narrow" w:eastAsia="Batang" w:hAnsi="Arial Narrow"/>
-          <w:b/>
-          <w:sz w:val="22"/>
-          <w:szCs w:val="22"/>
-        </w:rPr>
-        <w:t>.</w:t>
-      </w:r>
-      <w:r>
-        <w:rPr>
-          <w:rFonts w:ascii="Arial Narrow" w:hAnsi="Arial Narrow" w:cs="Arial"/>
-          <w:sz w:val="22"/>
-          <w:szCs w:val="22"/>
-        </w:rPr>
-        <w:t>---------------------------</w:t>
-      </w:r>
-      <w:r>
-        <w:rPr>
-          <w:rFonts w:ascii="Arial Narrow" w:hAnsi="Arial Narrow" w:cs="Arial"/>
-          <w:sz w:val="22"/>
-          <w:szCs w:val="22"/>
-        </w:rPr>
-        <w:t>--------</w:t>
-      </w:r>
-      <w:r>
-        <w:rPr>
-          <w:rFonts w:ascii="Arial Narrow" w:hAnsi="Arial Narrow" w:cs="Arial"/>
-          <w:sz w:val="22"/>
-          <w:szCs w:val="22"/>
-        </w:rPr>
-        <w:t>-------------------------------------------------------------------</w:t>
-      </w:r>
-      <w:r>
-        <w:rPr>
-          <w:rFonts w:ascii="Arial Narrow" w:hAnsi="Arial Narrow" w:cs="Arial"/>
-          <w:sz w:val="22"/>
-          <w:szCs w:val="22"/>
-        </w:rPr>
-        <w:t>------------</w:t>
-      </w:r>
-      <w:r>
-        <w:rPr>
-          <w:rFonts w:ascii="Arial Narrow" w:hAnsi="Arial Narrow" w:cs="Arial"/>
-          <w:sz w:val="22"/>
-          <w:szCs w:val="22"/>
-        </w:rPr>
-        <w:t>---------</w:t>
-      </w:r>
-      <w:r>
-        <w:rPr>
-          <w:rFonts w:ascii="Arial Narrow" w:hAnsi="Arial Narrow" w:cs="Arial"/>
-          <w:sz w:val="22"/>
-          <w:szCs w:val="22"/>
-        </w:rPr>
-        <w:t>--</w:t>
-      </w:r>
-      <w:r>
-        <w:rPr>
-          <w:rFonts w:ascii="Arial Narrow" w:hAnsi="Arial Narrow" w:cs="Arial"/>
-          <w:sz w:val="22"/>
-          <w:szCs w:val="22"/>
-        </w:rPr>
-        <w:t>-------------------------------------------</w:t>
-      </w:r>
-      <w:r>
-        <w:rPr>
-          <w:rFonts w:ascii="Arial Narrow" w:hAnsi="Arial Narrow" w:cs="Arial"/>
-          <w:sz w:val="22"/>
-          <w:szCs w:val="22"/>
-        </w:rPr>
-        <w:t>----------------------------------------</w:t>
-      </w:r>
-      <w:r>
-        <w:rPr>
-          <w:rFonts w:ascii="Arial Narrow" w:hAnsi="Arial Narrow" w:cs="Arial"/>
-          <w:sz w:val="22"/>
-          <w:szCs w:val="22"/>
-        </w:rPr>
-        <w:t>--</w:t>
+          <w:rFonts w:ascii="Arial Narrow" w:hAnsi="Arial Narrow"/>
+          <w:b/>
+          <w:sz w:val="22"/>
+          <w:szCs w:val="22"/>
+          <w:shd w:val="clear" w:color="auto" w:fill="FFFFFF"/>
+        </w:rPr>
+        <w:t xml:space="preserve"> DE 2019</w:t>
+      </w:r>
+      <w:r>
+        <w:rPr>
+          <w:rFonts w:ascii="Arial Narrow" w:hAnsi="Arial Narrow" w:cs="Arial"/>
+          <w:bCs/>
+          <w:sz w:val="22"/>
+          <w:szCs w:val="22"/>
+        </w:rPr>
+        <w:t xml:space="preserve">. </w:t>
+      </w:r>
+      <w:r>
+        <w:rPr>
+          <w:rFonts w:ascii="Arial Narrow" w:hAnsi="Arial Narrow" w:cs="Arial"/>
+          <w:sz w:val="22"/>
+          <w:szCs w:val="22"/>
+        </w:rPr>
+        <w:t>------------------</w:t>
+      </w:r>
+      <w:r>
+        <w:rPr>
+          <w:rFonts w:ascii="Arial Narrow" w:hAnsi="Arial Narrow" w:cs="Arial"/>
+          <w:sz w:val="22"/>
+          <w:szCs w:val="22"/>
+        </w:rPr>
+        <w:t>--------------------------</w:t>
+      </w:r>
+      <w:r>
+        <w:rPr>
+          <w:rFonts w:ascii="Arial Narrow" w:hAnsi="Arial Narrow" w:cs="Arial"/>
+          <w:sz w:val="22"/>
+          <w:szCs w:val="22"/>
+        </w:rPr>
+        <w:t>--------------------------------------------------------------------------------------------------------------------------------------------------------------</w:t>
       </w:r>
     </w:p>
     <w:p>
@@ -5954,150 +7128,38 @@
         <w:jc w:val="both"/>
         <w:rPr>
           <w:rFonts w:ascii="Arial Narrow" w:hAnsi="Arial Narrow" w:cs="Arial"/>
-          <w:bCs/>
-          <w:sz w:val="22"/>
-          <w:szCs w:val="22"/>
-        </w:rPr>
-      </w:pPr>
-      <w:r>
-        <w:rPr>
-          <w:rFonts w:ascii="Arial Narrow" w:hAnsi="Arial Narrow" w:cs="Arial"/>
-          <w:b/>
-          <w:sz w:val="22"/>
-          <w:szCs w:val="22"/>
-        </w:rPr>
-        <w:t>2.2.-</w:t>
-      </w:r>
-      <w:r>
-        <w:rPr>
-          <w:rFonts w:ascii="Arial Narrow" w:hAnsi="Arial Narrow" w:cs="Arial"/>
-          <w:sz w:val="22"/>
-          <w:szCs w:val="22"/>
-        </w:rPr>
-        <w:t xml:space="preserve"> LUGAR DE </w:t>
-      </w:r>
-      <w:r>
-        <w:rPr>
-          <w:rFonts w:ascii="Arial Narrow" w:hAnsi="Arial Narrow" w:cs="Arial"/>
-          <w:sz w:val="22"/>
-          <w:szCs w:val="22"/>
-        </w:rPr>
-        <w:t>EJECUCIÓN DEL SERVICIO</w:t>
-      </w:r>
-      <w:r>
-        <w:rPr>
-          <w:rFonts w:ascii="Arial Narrow" w:eastAsia="Arial Narrow" w:hAnsi="Arial Narrow"/>
-          <w:sz w:val="22"/>
-          <w:szCs w:val="22"/>
-          <w:lang w:val="es-MX"/>
-        </w:rPr>
-        <w:t>:</w:t>
-      </w:r>
-      <w:r>
-        <w:rPr>
-          <w:rFonts w:ascii="Arial Narrow" w:eastAsia="Arial Narrow" w:hAnsi="Arial Narrow"/>
-          <w:b/>
-          <w:sz w:val="22"/>
-          <w:szCs w:val="22"/>
-          <w:lang w:val="es-MX"/>
+          <w:sz w:val="22"/>
+          <w:szCs w:val="22"/>
+        </w:rPr>
+      </w:pPr>
+      <w:proofErr w:type="gramStart"/>
+      <w:r>
+        <w:rPr>
+          <w:rFonts w:ascii="Arial Narrow" w:hAnsi="Arial Narrow" w:cs="Arial"/>
+          <w:b/>
+          <w:sz w:val="22"/>
+          <w:szCs w:val="22"/>
+        </w:rPr>
+        <w:t>SEXTO</w:t>
+      </w:r>
+      <w:r>
+        <w:rPr>
+          <w:rFonts w:ascii="Arial Narrow" w:hAnsi="Arial Narrow" w:cs="Arial"/>
+          <w:b/>
+          <w:sz w:val="22"/>
+          <w:szCs w:val="22"/>
+        </w:rPr>
+        <w:t>.-</w:t>
+      </w:r>
+      <w:proofErr w:type="gramEnd"/>
+      <w:r>
+        <w:rPr>
+          <w:rFonts w:ascii="Arial Narrow" w:hAnsi="Arial Narrow" w:cs="Arial"/>
+          <w:b/>
+          <w:sz w:val="22"/>
+          <w:szCs w:val="22"/>
         </w:rPr>
         <w:t xml:space="preserve"> </w:t>
-      </w:r>
-      <w:r>
-        <w:rPr>
-          <w:rFonts w:ascii="Arial Narrow" w:eastAsia="Batang" w:hAnsi="Arial Narrow" w:cs="Arial"/>
-          <w:b/>
-          <w:color w:val="0070C0"/>
-        </w:rPr>
-        <w:t>“_________________”</w:t>
-      </w:r>
-      <w:r>
-        <w:rPr>
-          <w:rFonts w:ascii="Arial Narrow" w:hAnsi="Arial Narrow"/>
-          <w:sz w:val="22"/>
-          <w:szCs w:val="22"/>
-          <w:shd w:val="clear" w:color="auto" w:fill="FFFFFF"/>
-        </w:rPr>
-        <w:t xml:space="preserve">, DENTRO DEL PERIODO COMPRENDIDO DEL DÍA </w:t>
-      </w:r>
-      <w:r>
-        <w:rPr>
-          <w:rFonts w:ascii="Arial Narrow" w:eastAsia="Batang" w:hAnsi="Arial Narrow" w:cs="Arial"/>
-          <w:b/>
-          <w:color w:val="0070C0"/>
-        </w:rPr>
-        <w:t>“_________________”</w:t>
-      </w:r>
-      <w:r>
-        <w:rPr>
-          <w:rFonts w:ascii="Arial Narrow" w:hAnsi="Arial Narrow"/>
-          <w:b/>
-          <w:sz w:val="22"/>
-          <w:szCs w:val="22"/>
-          <w:shd w:val="clear" w:color="auto" w:fill="FFFFFF"/>
-        </w:rPr>
-        <w:t xml:space="preserve"> DE 2019</w:t>
-      </w:r>
-      <w:r>
-        <w:rPr>
-          <w:rFonts w:ascii="Arial Narrow" w:hAnsi="Arial Narrow" w:cs="Arial"/>
-          <w:bCs/>
-          <w:sz w:val="22"/>
-          <w:szCs w:val="22"/>
-        </w:rPr>
-        <w:t xml:space="preserve">. </w:t>
-      </w:r>
-      <w:r>
-        <w:rPr>
-          <w:rFonts w:ascii="Arial Narrow" w:hAnsi="Arial Narrow" w:cs="Arial"/>
-          <w:sz w:val="22"/>
-          <w:szCs w:val="22"/>
-        </w:rPr>
-        <w:t>------------------</w:t>
-      </w:r>
-      <w:r>
-        <w:rPr>
-          <w:rFonts w:ascii="Arial Narrow" w:hAnsi="Arial Narrow" w:cs="Arial"/>
-          <w:sz w:val="22"/>
-          <w:szCs w:val="22"/>
-        </w:rPr>
-        <w:t>--------------------------</w:t>
-      </w:r>
-      <w:r>
-        <w:rPr>
-          <w:rFonts w:ascii="Arial Narrow" w:hAnsi="Arial Narrow" w:cs="Arial"/>
-          <w:sz w:val="22"/>
-          <w:szCs w:val="22"/>
-        </w:rPr>
-        <w:t>--------------------------------------------------------------------------------------------------------------------------------------------------------------</w:t>
-      </w:r>
-    </w:p>
-    <w:p>
-      <w:pPr>
-        <w:jc w:val="both"/>
-        <w:rPr>
-          <w:rFonts w:ascii="Arial Narrow" w:hAnsi="Arial Narrow" w:cs="Arial"/>
-          <w:sz w:val="22"/>
-          <w:szCs w:val="22"/>
-        </w:rPr>
-      </w:pPr>
-      <w:r>
-        <w:rPr>
-          <w:rFonts w:ascii="Arial Narrow" w:hAnsi="Arial Narrow" w:cs="Arial"/>
-          <w:b/>
-          <w:sz w:val="22"/>
-          <w:szCs w:val="22"/>
-        </w:rPr>
-        <w:t>SEXTO</w:t>
-      </w:r>
-      <w:r>
-        <w:rPr>
-          <w:rFonts w:ascii="Arial Narrow" w:hAnsi="Arial Narrow" w:cs="Arial"/>
-          <w:b/>
-          <w:sz w:val="22"/>
-          <w:szCs w:val="22"/>
-        </w:rPr>
-        <w:t xml:space="preserve">.- </w:t>
       </w:r>
       <w:r>
         <w:rPr>
@@ -6251,6 +7313,7 @@
           <w:color w:val="1F497D" w:themeColor="text2"/>
           <w:sz w:val="22"/>
           <w:szCs w:val="22"/>
+          <w:highlight w:val="yellow"/>
         </w:rPr>
         <w:t>15 DE AGOSTO DE 2019</w:t>
       </w:r>
@@ -6407,8 +7470,8 @@
         <w:tblLook w:val="04A0" w:firstRow="1" w:lastRow="0" w:firstColumn="1" w:lastColumn="0" w:noHBand="0" w:noVBand="1"/>
       </w:tblPr>
       <w:tblGrid>
-        <w:gridCol w:w="1951"/>
-        <w:gridCol w:w="8222"/>
+        <w:gridCol w:w="1869"/>
+        <w:gridCol w:w="7525"/>
       </w:tblGrid>
       <w:tr>
         <w:trPr>
@@ -6856,6 +7919,7 @@
           <w:szCs w:val="22"/>
         </w:rPr>
       </w:pPr>
+      <w:proofErr w:type="gramStart"/>
       <w:r>
         <w:rPr>
           <w:rFonts w:ascii="Arial Narrow" w:hAnsi="Arial Narrow" w:cs="Arial"/>
@@ -6890,7 +7954,17 @@
           <w:sz w:val="22"/>
           <w:szCs w:val="22"/>
         </w:rPr>
-        <w:t xml:space="preserve">.- </w:t>
+        <w:t>.-</w:t>
+      </w:r>
+      <w:proofErr w:type="gramEnd"/>
+      <w:r>
+        <w:rPr>
+          <w:rFonts w:ascii="Arial Narrow" w:hAnsi="Arial Narrow" w:cs="Arial"/>
+          <w:b/>
+          <w:sz w:val="22"/>
+          <w:szCs w:val="22"/>
+        </w:rPr>
+        <w:t xml:space="preserve"> </w:t>
       </w:r>
       <w:r>
         <w:rPr>
@@ -7200,7 +8274,16 @@
           <w:sz w:val="22"/>
           <w:szCs w:val="22"/>
         </w:rPr>
-        <w:t>------------------------------------------------------------------------------------------------------------------------------------------</w:t>
+        <w:t>-------------------------</w:t>
+      </w:r>
+      <w:r>
+        <w:rPr>
+          <w:rFonts w:ascii="Arial Narrow" w:hAnsi="Arial Narrow" w:cs="Arial"/>
+          <w:sz w:val="22"/>
+          <w:szCs w:val="22"/>
+        </w:rPr>
+        <w:lastRenderedPageBreak/>
+        <w:t>-----------------------------------------------------------------------------------------------------------------</w:t>
       </w:r>
       <w:r>
         <w:rPr>
@@ -7328,6 +8411,7 @@
           <w:color w:val="0070C0"/>
           <w:sz w:val="22"/>
           <w:szCs w:val="22"/>
+          <w:highlight w:val="yellow"/>
         </w:rPr>
         <w:t>1</w:t>
       </w:r>
@@ -7338,6 +8422,7 @@
           <w:color w:val="0070C0"/>
           <w:sz w:val="22"/>
           <w:szCs w:val="22"/>
+          <w:highlight w:val="yellow"/>
         </w:rPr>
         <w:t>1</w:t>
       </w:r>
@@ -7348,6 +8433,7 @@
           <w:color w:val="0070C0"/>
           <w:sz w:val="22"/>
           <w:szCs w:val="22"/>
+          <w:highlight w:val="yellow"/>
         </w:rPr>
         <w:t>:30</w:t>
       </w:r>
@@ -7376,8 +8462,6 @@
         </w:rPr>
         <w:t>.</w:t>
       </w:r>
-      <w:bookmarkStart w:id="0" w:name="_GoBack"/>
-      <w:bookmarkEnd w:id="0"/>
       <w:r>
         <w:rPr>
           <w:rFonts w:ascii="Arial Narrow" w:hAnsi="Arial Narrow" w:cs="Arial"/>
@@ -7401,17 +8485,7 @@
           <w:sz w:val="22"/>
           <w:szCs w:val="22"/>
         </w:rPr>
-        <w:t xml:space="preserve">EN TÉRMINOS DE LO ESTABLECIDO EN EL ARTICULO 17 FRACCIÓN V DE LOS LINEAMIENTOS GENERALES DE ADQUISICIONES, ARRENDAMIENTOS Y SERVICIOS DE LA </w:t>
-      </w:r>
-      <w:r>
-        <w:rPr>
-          <w:rFonts w:ascii="Arial Narrow" w:hAnsi="Arial Narrow" w:cs="Arial"/>
-          <w:spacing w:val="-2"/>
-          <w:sz w:val="22"/>
-          <w:szCs w:val="22"/>
-        </w:rPr>
-        <w:lastRenderedPageBreak/>
-        <w:t xml:space="preserve">BENEMÉRITA UNIVERSIDAD AUTÓNOMA DE PUEBLA, SE FACULTA AL PRESIDENTE DEL COMITÉ A SUSCRIBIR LA PRESENTE ACTA EN REPRESENTACIÓN DEL </w:t>
+        <w:t xml:space="preserve">EN TÉRMINOS DE LO ESTABLECIDO EN EL ARTICULO 17 FRACCIÓN V DE LOS LINEAMIENTOS GENERALES DE ADQUISICIONES, ARRENDAMIENTOS Y SERVICIOS DE LA BENEMÉRITA UNIVERSIDAD AUTÓNOMA DE PUEBLA, SE FACULTA AL PRESIDENTE DEL COMITÉ A SUSCRIBIR LA PRESENTE ACTA EN REPRESENTACIÓN DEL </w:t>
       </w:r>
       <w:r>
         <w:rPr>
@@ -7712,20 +8786,163 @@
           <w:rFonts w:ascii="Arial Narrow" w:hAnsi="Arial Narrow" w:cs="Arial"/>
           <w:b/>
           <w:caps/>
+          <w:color w:val="FF0000"/>
           <w:sz w:val="16"/>
           <w:szCs w:val="16"/>
-        </w:rPr>
-        <w:t xml:space="preserve">CONCURSO POR INVITACIÓN </w:t>
-      </w:r>
-      <w:r>
-        <w:rPr>
-          <w:rFonts w:ascii="Arial Narrow" w:eastAsia="Batang" w:hAnsi="Arial Narrow"/>
-          <w:b/>
-          <w:color w:val="0070C0"/>
+          <w:highlight w:val="yellow"/>
+        </w:rPr>
+        <w:fldChar w:fldCharType="begin"/>
+      </w:r>
+      <w:r>
+        <w:rPr>
+          <w:rFonts w:ascii="Arial Narrow" w:hAnsi="Arial Narrow" w:cs="Arial"/>
+          <w:b/>
+          <w:caps/>
+          <w:color w:val="FF0000"/>
           <w:sz w:val="16"/>
           <w:szCs w:val="16"/>
-        </w:rPr>
-        <w:t>CMA-ESP-CI-JUL/2019</w:t>
+          <w:highlight w:val="yellow"/>
+        </w:rPr>
+        <w:instrText xml:space="preserve"> MERGEFIELD TIPO_DE_PROCEDIMIENTO_INV_CON_DIR_y_NO </w:instrText>
+      </w:r>
+      <w:r>
+        <w:rPr>
+          <w:rFonts w:ascii="Arial Narrow" w:hAnsi="Arial Narrow" w:cs="Arial"/>
+          <w:b/>
+          <w:caps/>
+          <w:color w:val="FF0000"/>
+          <w:sz w:val="16"/>
+          <w:szCs w:val="16"/>
+          <w:highlight w:val="yellow"/>
+        </w:rPr>
+        <w:fldChar w:fldCharType="separate"/>
+      </w:r>
+      <w:r>
+        <w:rPr>
+          <w:rFonts w:ascii="Arial Narrow" w:hAnsi="Arial Narrow" w:cs="Arial"/>
+          <w:b/>
+          <w:caps/>
+          <w:noProof/>
+          <w:color w:val="FF0000"/>
+          <w:sz w:val="16"/>
+          <w:szCs w:val="16"/>
+          <w:highlight w:val="yellow"/>
+        </w:rPr>
+        <w:t>«TIPO_DE_PROCEDIMIENTO_INV_CON_DIR_y_NO»</w:t>
+      </w:r>
+      <w:r>
+        <w:rPr>
+          <w:rFonts w:ascii="Arial Narrow" w:hAnsi="Arial Narrow" w:cs="Arial"/>
+          <w:b/>
+          <w:caps/>
+          <w:color w:val="FF0000"/>
+          <w:sz w:val="16"/>
+          <w:szCs w:val="16"/>
+          <w:highlight w:val="yellow"/>
+        </w:rPr>
+        <w:fldChar w:fldCharType="end"/>
+      </w:r>
+      <w:r>
+        <w:rPr>
+          <w:rFonts w:ascii="Arial Narrow" w:hAnsi="Arial Narrow" w:cs="Arial"/>
+          <w:b/>
+          <w:caps/>
+          <w:color w:val="FF0000"/>
+          <w:sz w:val="16"/>
+          <w:szCs w:val="16"/>
+          <w:highlight w:val="yellow"/>
+        </w:rPr>
+        <w:t>,</w:t>
+      </w:r>
+      <w:r>
+        <w:rPr>
+          <w:rFonts w:ascii="Arial Narrow" w:hAnsi="Arial Narrow" w:cs="Arial"/>
+          <w:b/>
+          <w:caps/>
+          <w:color w:val="FF0000"/>
+          <w:sz w:val="16"/>
+          <w:szCs w:val="16"/>
+          <w:highlight w:val="yellow"/>
+        </w:rPr>
+        <w:t xml:space="preserve"> </w:t>
+      </w:r>
+      <w:r>
+        <w:rPr>
+          <w:rFonts w:ascii="Arial Narrow" w:hAnsi="Arial Narrow" w:cs="Arial"/>
+          <w:b/>
+          <w:caps/>
+          <w:sz w:val="16"/>
+          <w:szCs w:val="16"/>
+        </w:rPr>
+        <w:t>con número</w:t>
+      </w:r>
+      <w:r>
+        <w:rPr>
+          <w:rFonts w:ascii="Arial Narrow" w:hAnsi="Arial Narrow" w:cs="Arial"/>
+          <w:b/>
+          <w:caps/>
+          <w:color w:val="FF0000"/>
+          <w:sz w:val="16"/>
+          <w:szCs w:val="16"/>
+          <w:highlight w:val="yellow"/>
+        </w:rPr>
+        <w:t xml:space="preserve">, </w:t>
+      </w:r>
+      <w:r>
+        <w:rPr>
+          <w:rFonts w:ascii="Arial Narrow" w:eastAsia="Batang" w:hAnsi="Arial Narrow"/>
+          <w:b/>
+          <w:color w:val="FF0000"/>
+          <w:sz w:val="16"/>
+          <w:szCs w:val="16"/>
+          <w:highlight w:val="yellow"/>
+        </w:rPr>
+        <w:fldChar w:fldCharType="begin"/>
+      </w:r>
+      <w:r>
+        <w:rPr>
+          <w:rFonts w:ascii="Arial Narrow" w:eastAsia="Batang" w:hAnsi="Arial Narrow"/>
+          <w:b/>
+          <w:color w:val="FF0000"/>
+          <w:sz w:val="16"/>
+          <w:szCs w:val="16"/>
+          <w:highlight w:val="yellow"/>
+        </w:rPr>
+        <w:instrText xml:space="preserve"> MERGEFIELD NOMBRE_PROCEDIMIENTO_ </w:instrText>
+      </w:r>
+      <w:r>
+        <w:rPr>
+          <w:rFonts w:ascii="Arial Narrow" w:eastAsia="Batang" w:hAnsi="Arial Narrow"/>
+          <w:b/>
+          <w:color w:val="FF0000"/>
+          <w:sz w:val="16"/>
+          <w:szCs w:val="16"/>
+          <w:highlight w:val="yellow"/>
+        </w:rPr>
+        <w:fldChar w:fldCharType="separate"/>
+      </w:r>
+      <w:r>
+        <w:rPr>
+          <w:rFonts w:ascii="Arial Narrow" w:eastAsia="Batang" w:hAnsi="Arial Narrow"/>
+          <w:b/>
+          <w:noProof/>
+          <w:color w:val="FF0000"/>
+          <w:sz w:val="16"/>
+          <w:szCs w:val="16"/>
+          <w:highlight w:val="yellow"/>
+        </w:rPr>
+        <w:t>«NOMBRE_PROCEDIMIENTO_»</w:t>
+      </w:r>
+      <w:r>
+        <w:rPr>
+          <w:rFonts w:ascii="Arial Narrow" w:eastAsia="Batang" w:hAnsi="Arial Narrow"/>
+          <w:b/>
+          <w:color w:val="FF0000"/>
+          <w:sz w:val="16"/>
+          <w:szCs w:val="16"/>
+          <w:highlight w:val="yellow"/>
+        </w:rPr>
+        <w:fldChar w:fldCharType="end"/>
       </w:r>
       <w:r>
         <w:rPr>
@@ -7765,7 +8982,63 @@
           <w:sz w:val="16"/>
           <w:szCs w:val="16"/>
         </w:rPr>
-        <w:t>________________________</w:t>
+        <w:t xml:space="preserve"> </w:t>
+      </w:r>
+      <w:r>
+        <w:rPr>
+          <w:rFonts w:ascii="Arial Narrow" w:eastAsia="Batang" w:hAnsi="Arial Narrow" w:cs="Arial"/>
+          <w:b/>
+          <w:color w:val="FF0000"/>
+          <w:sz w:val="16"/>
+          <w:szCs w:val="16"/>
+          <w:highlight w:val="yellow"/>
+        </w:rPr>
+        <w:fldChar w:fldCharType="begin"/>
+      </w:r>
+      <w:r>
+        <w:rPr>
+          <w:rFonts w:ascii="Arial Narrow" w:eastAsia="Batang" w:hAnsi="Arial Narrow" w:cs="Arial"/>
+          <w:b/>
+          <w:color w:val="FF0000"/>
+          <w:sz w:val="16"/>
+          <w:szCs w:val="16"/>
+          <w:highlight w:val="yellow"/>
+        </w:rPr>
+        <w:instrText xml:space="preserve"> MERGEFIELD CONCEPTO_DE_PROCEDIMIENTO </w:instrText>
+      </w:r>
+      <w:r>
+        <w:rPr>
+          <w:rFonts w:ascii="Arial Narrow" w:eastAsia="Batang" w:hAnsi="Arial Narrow" w:cs="Arial"/>
+          <w:b/>
+          <w:color w:val="FF0000"/>
+          <w:sz w:val="16"/>
+          <w:szCs w:val="16"/>
+          <w:highlight w:val="yellow"/>
+        </w:rPr>
+        <w:fldChar w:fldCharType="separate"/>
+      </w:r>
+      <w:r>
+        <w:rPr>
+          <w:rFonts w:ascii="Arial Narrow" w:eastAsia="Batang" w:hAnsi="Arial Narrow" w:cs="Arial"/>
+          <w:b/>
+          <w:noProof/>
+          <w:color w:val="FF0000"/>
+          <w:sz w:val="16"/>
+          <w:szCs w:val="16"/>
+          <w:highlight w:val="yellow"/>
+        </w:rPr>
+        <w:t>«CONCEPTO_DE_PROCEDIMIENTO»</w:t>
+      </w:r>
+      <w:r>
+        <w:rPr>
+          <w:rFonts w:ascii="Arial Narrow" w:eastAsia="Batang" w:hAnsi="Arial Narrow" w:cs="Arial"/>
+          <w:b/>
+          <w:color w:val="FF0000"/>
+          <w:sz w:val="16"/>
+          <w:szCs w:val="16"/>
+          <w:highlight w:val="yellow"/>
+        </w:rPr>
+        <w:fldChar w:fldCharType="end"/>
       </w:r>
       <w:r>
         <w:rPr>
@@ -7868,7 +9141,7 @@
       <w:headerReference w:type="default" r:id="rId8"/>
       <w:footerReference w:type="default" r:id="rId9"/>
       <w:pgSz w:w="12240" w:h="15840"/>
-      <w:pgMar w:top="107" w:right="900" w:bottom="1417" w:left="993" w:header="706" w:footer="968" w:gutter="0"/>
+      <w:pgMar w:top="2552" w:right="1418" w:bottom="1418" w:left="1418" w:header="709" w:footer="970" w:gutter="0"/>
       <w:cols w:space="708"/>
       <w:docGrid w:linePitch="360"/>
     </w:sectPr>
@@ -7877,7 +9150,7 @@
 </file>
 
 <file path=word/endnotes.xml><?xml version="1.0" encoding="utf-8"?>
-<w:endnotes xmlns:wpc="http://schemas.microsoft.com/office/word/2010/wordprocessingCanvas" xmlns:cx="http://schemas.microsoft.com/office/drawing/2014/chartex" xmlns:cx1="http://schemas.microsoft.com/office/drawing/2015/9/8/chartex" xmlns:cx2="http://schemas.microsoft.com/office/drawing/2015/10/21/chartex" xmlns:cx3="http://schemas.microsoft.com/office/drawing/2016/5/9/chartex" xmlns:cx4="http://schemas.microsoft.com/office/drawing/2016/5/10/chartex" xmlns:cx5="http://schemas.microsoft.com/office/drawing/2016/5/11/chartex" xmlns:cx6="http://schemas.microsoft.com/office/drawing/2016/5/12/chartex" xmlns:cx7="http://schemas.microsoft.com/office/drawing/2016/5/13/chartex" xmlns:cx8="http://schemas.microsoft.com/office/drawing/2016/5/14/chartex" xmlns:mc="http://schemas.openxmlformats.org/markup-compatibility/2006" xmlns:aink="http://schemas.microsoft.com/office/drawing/2016/ink" xmlns:am3d="http://schemas.microsoft.com/office/drawing/2017/model3d" xmlns:o="urn:schemas-microsoft-com:office:office" xmlns:r="http://schemas.openxmlformats.org/officeDocument/2006/relationships" xmlns:m="http://schemas.openxmlformats.org/officeDocument/2006/math" xmlns:v="urn:schemas-microsoft-com:vml" xmlns:wp14="http://schemas.microsoft.com/office/word/2010/wordprocessingDrawing" xmlns:wp="http://schemas.openxmlformats.org/drawingml/2006/wordprocessingDrawing" xmlns:w10="urn:schemas-microsoft-com:office:word" xmlns:w="http://schemas.openxmlformats.org/wordprocessingml/2006/main" xmlns:w14="http://schemas.microsoft.com/office/word/2010/wordml" xmlns:w15="http://schemas.microsoft.com/office/word/2012/wordml" xmlns:w16cid="http://schemas.microsoft.com/office/word/2016/wordml/cid" xmlns:w16se="http://schemas.microsoft.com/office/word/2015/wordml/symex" xmlns:wpg="http://schemas.microsoft.com/office/word/2010/wordprocessingGroup" xmlns:wpi="http://schemas.microsoft.com/office/word/2010/wordprocessingInk" xmlns:wne="http://schemas.microsoft.com/office/word/2006/wordml" xmlns:wps="http://schemas.microsoft.com/office/word/2010/wordprocessingShape" mc:Ignorable="w14 w15 w16se w16cid wp14">
+<w:endnotes xmlns:wpc="http://schemas.microsoft.com/office/word/2010/wordprocessingCanvas" xmlns:cx="http://schemas.microsoft.com/office/drawing/2014/chartex" xmlns:cx1="http://schemas.microsoft.com/office/drawing/2015/9/8/chartex" xmlns:cx2="http://schemas.microsoft.com/office/drawing/2015/10/21/chartex" xmlns:cx3="http://schemas.microsoft.com/office/drawing/2016/5/9/chartex" xmlns:cx4="http://schemas.microsoft.com/office/drawing/2016/5/10/chartex" xmlns:cx5="http://schemas.microsoft.com/office/drawing/2016/5/11/chartex" xmlns:cx6="http://schemas.microsoft.com/office/drawing/2016/5/12/chartex" xmlns:cx7="http://schemas.microsoft.com/office/drawing/2016/5/13/chartex" xmlns:cx8="http://schemas.microsoft.com/office/drawing/2016/5/14/chartex" xmlns:mc="http://schemas.openxmlformats.org/markup-compatibility/2006" xmlns:aink="http://schemas.microsoft.com/office/drawing/2016/ink" xmlns:am3d="http://schemas.microsoft.com/office/drawing/2017/model3d" xmlns:o="urn:schemas-microsoft-com:office:office" xmlns:r="http://schemas.openxmlformats.org/officeDocument/2006/relationships" xmlns:m="http://schemas.openxmlformats.org/officeDocument/2006/math" xmlns:v="urn:schemas-microsoft-com:vml" xmlns:wp14="http://schemas.microsoft.com/office/word/2010/wordprocessingDrawing" xmlns:wp="http://schemas.openxmlformats.org/drawingml/2006/wordprocessingDrawing" xmlns:w10="urn:schemas-microsoft-com:office:word" xmlns:w="http://schemas.openxmlformats.org/wordprocessingml/2006/main" xmlns:w14="http://schemas.microsoft.com/office/word/2010/wordml" xmlns:w15="http://schemas.microsoft.com/office/word/2012/wordml" xmlns:w16cex="http://schemas.microsoft.com/office/word/2018/wordml/cex" xmlns:w16cid="http://schemas.microsoft.com/office/word/2016/wordml/cid" xmlns:w16="http://schemas.microsoft.com/office/word/2018/wordml" xmlns:w16se="http://schemas.microsoft.com/office/word/2015/wordml/symex" xmlns:wpg="http://schemas.microsoft.com/office/word/2010/wordprocessingGroup" xmlns:wpi="http://schemas.microsoft.com/office/word/2010/wordprocessingInk" xmlns:wne="http://schemas.microsoft.com/office/word/2006/wordml" xmlns:wps="http://schemas.microsoft.com/office/word/2010/wordprocessingShape" mc:Ignorable="w14 w15 w16se w16cid w16 w16cex wp14">
   <w:endnote w:type="separator" w:id="-1">
     <w:p>
       <w:r>
@@ -7896,7 +9169,7 @@
 </file>
 
 <file path=word/footer1.xml><?xml version="1.0" encoding="utf-8"?>
-<w:ftr xmlns:wpc="http://schemas.microsoft.com/office/word/2010/wordprocessingCanvas" xmlns:cx="http://schemas.microsoft.com/office/drawing/2014/chartex" xmlns:cx1="http://schemas.microsoft.com/office/drawing/2015/9/8/chartex" xmlns:cx2="http://schemas.microsoft.com/office/drawing/2015/10/21/chartex" xmlns:cx3="http://schemas.microsoft.com/office/drawing/2016/5/9/chartex" xmlns:cx4="http://schemas.microsoft.com/office/drawing/2016/5/10/chartex" xmlns:cx5="http://schemas.microsoft.com/office/drawing/2016/5/11/chartex" xmlns:cx6="http://schemas.microsoft.com/office/drawing/2016/5/12/chartex" xmlns:cx7="http://schemas.microsoft.com/office/drawing/2016/5/13/chartex" xmlns:cx8="http://schemas.microsoft.com/office/drawing/2016/5/14/chartex" xmlns:mc="http://schemas.openxmlformats.org/markup-compatibility/2006" xmlns:aink="http://schemas.microsoft.com/office/drawing/2016/ink" xmlns:am3d="http://schemas.microsoft.com/office/drawing/2017/model3d" xmlns:o="urn:schemas-microsoft-com:office:office" xmlns:r="http://schemas.openxmlformats.org/officeDocument/2006/relationships" xmlns:m="http://schemas.openxmlformats.org/officeDocument/2006/math" xmlns:v="urn:schemas-microsoft-com:vml" xmlns:wp14="http://schemas.microsoft.com/office/word/2010/wordprocessingDrawing" xmlns:wp="http://schemas.openxmlformats.org/drawingml/2006/wordprocessingDrawing" xmlns:w10="urn:schemas-microsoft-com:office:word" xmlns:w="http://schemas.openxmlformats.org/wordprocessingml/2006/main" xmlns:w14="http://schemas.microsoft.com/office/word/2010/wordml" xmlns:w15="http://schemas.microsoft.com/office/word/2012/wordml" xmlns:w16cid="http://schemas.microsoft.com/office/word/2016/wordml/cid" xmlns:w16se="http://schemas.microsoft.com/office/word/2015/wordml/symex" xmlns:wpg="http://schemas.microsoft.com/office/word/2010/wordprocessingGroup" xmlns:wpi="http://schemas.microsoft.com/office/word/2010/wordprocessingInk" xmlns:wne="http://schemas.microsoft.com/office/word/2006/wordml" xmlns:wps="http://schemas.microsoft.com/office/word/2010/wordprocessingShape" mc:Ignorable="w14 w15 w16se w16cid wp14">
+<w:ftr xmlns:wpc="http://schemas.microsoft.com/office/word/2010/wordprocessingCanvas" xmlns:cx="http://schemas.microsoft.com/office/drawing/2014/chartex" xmlns:cx1="http://schemas.microsoft.com/office/drawing/2015/9/8/chartex" xmlns:cx2="http://schemas.microsoft.com/office/drawing/2015/10/21/chartex" xmlns:cx3="http://schemas.microsoft.com/office/drawing/2016/5/9/chartex" xmlns:cx4="http://schemas.microsoft.com/office/drawing/2016/5/10/chartex" xmlns:cx5="http://schemas.microsoft.com/office/drawing/2016/5/11/chartex" xmlns:cx6="http://schemas.microsoft.com/office/drawing/2016/5/12/chartex" xmlns:cx7="http://schemas.microsoft.com/office/drawing/2016/5/13/chartex" xmlns:cx8="http://schemas.microsoft.com/office/drawing/2016/5/14/chartex" xmlns:mc="http://schemas.openxmlformats.org/markup-compatibility/2006" xmlns:aink="http://schemas.microsoft.com/office/drawing/2016/ink" xmlns:am3d="http://schemas.microsoft.com/office/drawing/2017/model3d" xmlns:o="urn:schemas-microsoft-com:office:office" xmlns:r="http://schemas.openxmlformats.org/officeDocument/2006/relationships" xmlns:m="http://schemas.openxmlformats.org/officeDocument/2006/math" xmlns:v="urn:schemas-microsoft-com:vml" xmlns:wp14="http://schemas.microsoft.com/office/word/2010/wordprocessingDrawing" xmlns:wp="http://schemas.openxmlformats.org/drawingml/2006/wordprocessingDrawing" xmlns:w10="urn:schemas-microsoft-com:office:word" xmlns:w="http://schemas.openxmlformats.org/wordprocessingml/2006/main" xmlns:w14="http://schemas.microsoft.com/office/word/2010/wordml" xmlns:w15="http://schemas.microsoft.com/office/word/2012/wordml" xmlns:w16cex="http://schemas.microsoft.com/office/word/2018/wordml/cex" xmlns:w16cid="http://schemas.microsoft.com/office/word/2016/wordml/cid" xmlns:w16="http://schemas.microsoft.com/office/word/2018/wordml" xmlns:w16se="http://schemas.microsoft.com/office/word/2015/wordml/symex" xmlns:wpg="http://schemas.microsoft.com/office/word/2010/wordprocessingGroup" xmlns:wpi="http://schemas.microsoft.com/office/word/2010/wordprocessingInk" xmlns:wne="http://schemas.microsoft.com/office/word/2006/wordml" xmlns:wps="http://schemas.microsoft.com/office/word/2010/wordprocessingShape" mc:Ignorable="w14 w15 w16se w16cid w16 w16cex wp14">
   <w:sdt>
     <w:sdtPr>
       <w:rPr>
@@ -7908,7 +9181,6 @@
         <w:docPartUnique/>
       </w:docPartObj>
     </w:sdtPr>
-    <w:sdtEndPr/>
     <w:sdtContent>
       <w:sdt>
         <w:sdtPr>
@@ -7921,7 +9193,6 @@
             <w:docPartUnique/>
           </w:docPartObj>
         </w:sdtPr>
-        <w:sdtEndPr/>
         <w:sdtContent>
           <w:p>
             <w:pPr>
@@ -8059,7 +9330,7 @@
 </file>
 
 <file path=word/footnotes.xml><?xml version="1.0" encoding="utf-8"?>
-<w:footnotes xmlns:wpc="http://schemas.microsoft.com/office/word/2010/wordprocessingCanvas" xmlns:cx="http://schemas.microsoft.com/office/drawing/2014/chartex" xmlns:cx1="http://schemas.microsoft.com/office/drawing/2015/9/8/chartex" xmlns:cx2="http://schemas.microsoft.com/office/drawing/2015/10/21/chartex" xmlns:cx3="http://schemas.microsoft.com/office/drawing/2016/5/9/chartex" xmlns:cx4="http://schemas.microsoft.com/office/drawing/2016/5/10/chartex" xmlns:cx5="http://schemas.microsoft.com/office/drawing/2016/5/11/chartex" xmlns:cx6="http://schemas.microsoft.com/office/drawing/2016/5/12/chartex" xmlns:cx7="http://schemas.microsoft.com/office/drawing/2016/5/13/chartex" xmlns:cx8="http://schemas.microsoft.com/office/drawing/2016/5/14/chartex" xmlns:mc="http://schemas.openxmlformats.org/markup-compatibility/2006" xmlns:aink="http://schemas.microsoft.com/office/drawing/2016/ink" xmlns:am3d="http://schemas.microsoft.com/office/drawing/2017/model3d" xmlns:o="urn:schemas-microsoft-com:office:office" xmlns:r="http://schemas.openxmlformats.org/officeDocument/2006/relationships" xmlns:m="http://schemas.openxmlformats.org/officeDocument/2006/math" xmlns:v="urn:schemas-microsoft-com:vml" xmlns:wp14="http://schemas.microsoft.com/office/word/2010/wordprocessingDrawing" xmlns:wp="http://schemas.openxmlformats.org/drawingml/2006/wordprocessingDrawing" xmlns:w10="urn:schemas-microsoft-com:office:word" xmlns:w="http://schemas.openxmlformats.org/wordprocessingml/2006/main" xmlns:w14="http://schemas.microsoft.com/office/word/2010/wordml" xmlns:w15="http://schemas.microsoft.com/office/word/2012/wordml" xmlns:w16cid="http://schemas.microsoft.com/office/word/2016/wordml/cid" xmlns:w16se="http://schemas.microsoft.com/office/word/2015/wordml/symex" xmlns:wpg="http://schemas.microsoft.com/office/word/2010/wordprocessingGroup" xmlns:wpi="http://schemas.microsoft.com/office/word/2010/wordprocessingInk" xmlns:wne="http://schemas.microsoft.com/office/word/2006/wordml" xmlns:wps="http://schemas.microsoft.com/office/word/2010/wordprocessingShape" mc:Ignorable="w14 w15 w16se w16cid wp14">
+<w:footnotes xmlns:wpc="http://schemas.microsoft.com/office/word/2010/wordprocessingCanvas" xmlns:cx="http://schemas.microsoft.com/office/drawing/2014/chartex" xmlns:cx1="http://schemas.microsoft.com/office/drawing/2015/9/8/chartex" xmlns:cx2="http://schemas.microsoft.com/office/drawing/2015/10/21/chartex" xmlns:cx3="http://schemas.microsoft.com/office/drawing/2016/5/9/chartex" xmlns:cx4="http://schemas.microsoft.com/office/drawing/2016/5/10/chartex" xmlns:cx5="http://schemas.microsoft.com/office/drawing/2016/5/11/chartex" xmlns:cx6="http://schemas.microsoft.com/office/drawing/2016/5/12/chartex" xmlns:cx7="http://schemas.microsoft.com/office/drawing/2016/5/13/chartex" xmlns:cx8="http://schemas.microsoft.com/office/drawing/2016/5/14/chartex" xmlns:mc="http://schemas.openxmlformats.org/markup-compatibility/2006" xmlns:aink="http://schemas.microsoft.com/office/drawing/2016/ink" xmlns:am3d="http://schemas.microsoft.com/office/drawing/2017/model3d" xmlns:o="urn:schemas-microsoft-com:office:office" xmlns:r="http://schemas.openxmlformats.org/officeDocument/2006/relationships" xmlns:m="http://schemas.openxmlformats.org/officeDocument/2006/math" xmlns:v="urn:schemas-microsoft-com:vml" xmlns:wp14="http://schemas.microsoft.com/office/word/2010/wordprocessingDrawing" xmlns:wp="http://schemas.openxmlformats.org/drawingml/2006/wordprocessingDrawing" xmlns:w10="urn:schemas-microsoft-com:office:word" xmlns:w="http://schemas.openxmlformats.org/wordprocessingml/2006/main" xmlns:w14="http://schemas.microsoft.com/office/word/2010/wordml" xmlns:w15="http://schemas.microsoft.com/office/word/2012/wordml" xmlns:w16cex="http://schemas.microsoft.com/office/word/2018/wordml/cex" xmlns:w16cid="http://schemas.microsoft.com/office/word/2016/wordml/cid" xmlns:w16="http://schemas.microsoft.com/office/word/2018/wordml" xmlns:w16se="http://schemas.microsoft.com/office/word/2015/wordml/symex" xmlns:wpg="http://schemas.microsoft.com/office/word/2010/wordprocessingGroup" xmlns:wpi="http://schemas.microsoft.com/office/word/2010/wordprocessingInk" xmlns:wne="http://schemas.microsoft.com/office/word/2006/wordml" xmlns:wps="http://schemas.microsoft.com/office/word/2010/wordprocessingShape" mc:Ignorable="w14 w15 w16se w16cid w16 w16cex wp14">
   <w:footnote w:type="separator" w:id="-1">
     <w:p>
       <w:r>
@@ -8078,13 +9349,11 @@
 </file>
 
 <file path=word/header1.xml><?xml version="1.0" encoding="utf-8"?>
-<w:hdr xmlns:wpc="http://schemas.microsoft.com/office/word/2010/wordprocessingCanvas" xmlns:cx="http://schemas.microsoft.com/office/drawing/2014/chartex" xmlns:cx1="http://schemas.microsoft.com/office/drawing/2015/9/8/chartex" xmlns:cx2="http://schemas.microsoft.com/office/drawing/2015/10/21/chartex" xmlns:cx3="http://schemas.microsoft.com/office/drawing/2016/5/9/chartex" xmlns:cx4="http://schemas.microsoft.com/office/drawing/2016/5/10/chartex" xmlns:cx5="http://schemas.microsoft.com/office/drawing/2016/5/11/chartex" xmlns:cx6="http://schemas.microsoft.com/office/drawing/2016/5/12/chartex" xmlns:cx7="http://schemas.microsoft.com/office/drawing/2016/5/13/chartex" xmlns:cx8="http://schemas.microsoft.com/office/drawing/2016/5/14/chartex" xmlns:mc="http://schemas.openxmlformats.org/markup-compatibility/2006" xmlns:aink="http://schemas.microsoft.com/office/drawing/2016/ink" xmlns:am3d="http://schemas.microsoft.com/office/drawing/2017/model3d" xmlns:o="urn:schemas-microsoft-com:office:office" xmlns:r="http://schemas.openxmlformats.org/officeDocument/2006/relationships" xmlns:m="http://schemas.openxmlformats.org/officeDocument/2006/math" xmlns:v="urn:schemas-microsoft-com:vml" xmlns:wp14="http://schemas.microsoft.com/office/word/2010/wordprocessingDrawing" xmlns:wp="http://schemas.openxmlformats.org/drawingml/2006/wordprocessingDrawing" xmlns:w10="urn:schemas-microsoft-com:office:word" xmlns:w="http://schemas.openxmlformats.org/wordprocessingml/2006/main" xmlns:w14="http://schemas.microsoft.com/office/word/2010/wordml" xmlns:w15="http://schemas.microsoft.com/office/word/2012/wordml" xmlns:w16cid="http://schemas.microsoft.com/office/word/2016/wordml/cid" xmlns:w16se="http://schemas.microsoft.com/office/word/2015/wordml/symex" xmlns:wpg="http://schemas.microsoft.com/office/word/2010/wordprocessingGroup" xmlns:wpi="http://schemas.microsoft.com/office/word/2010/wordprocessingInk" xmlns:wne="http://schemas.microsoft.com/office/word/2006/wordml" xmlns:wps="http://schemas.microsoft.com/office/word/2010/wordprocessingShape" mc:Ignorable="w14 w15 w16se w16cid wp14">
-  <w:p/>
-  <w:p/>
+<w:hdr xmlns:wpc="http://schemas.microsoft.com/office/word/2010/wordprocessingCanvas" xmlns:cx="http://schemas.microsoft.com/office/drawing/2014/chartex" xmlns:cx1="http://schemas.microsoft.com/office/drawing/2015/9/8/chartex" xmlns:cx2="http://schemas.microsoft.com/office/drawing/2015/10/21/chartex" xmlns:cx3="http://schemas.microsoft.com/office/drawing/2016/5/9/chartex" xmlns:cx4="http://schemas.microsoft.com/office/drawing/2016/5/10/chartex" xmlns:cx5="http://schemas.microsoft.com/office/drawing/2016/5/11/chartex" xmlns:cx6="http://schemas.microsoft.com/office/drawing/2016/5/12/chartex" xmlns:cx7="http://schemas.microsoft.com/office/drawing/2016/5/13/chartex" xmlns:cx8="http://schemas.microsoft.com/office/drawing/2016/5/14/chartex" xmlns:mc="http://schemas.openxmlformats.org/markup-compatibility/2006" xmlns:aink="http://schemas.microsoft.com/office/drawing/2016/ink" xmlns:am3d="http://schemas.microsoft.com/office/drawing/2017/model3d" xmlns:o="urn:schemas-microsoft-com:office:office" xmlns:r="http://schemas.openxmlformats.org/officeDocument/2006/relationships" xmlns:m="http://schemas.openxmlformats.org/officeDocument/2006/math" xmlns:v="urn:schemas-microsoft-com:vml" xmlns:wp14="http://schemas.microsoft.com/office/word/2010/wordprocessingDrawing" xmlns:wp="http://schemas.openxmlformats.org/drawingml/2006/wordprocessingDrawing" xmlns:w10="urn:schemas-microsoft-com:office:word" xmlns:w="http://schemas.openxmlformats.org/wordprocessingml/2006/main" xmlns:w14="http://schemas.microsoft.com/office/word/2010/wordml" xmlns:w15="http://schemas.microsoft.com/office/word/2012/wordml" xmlns:w16cex="http://schemas.microsoft.com/office/word/2018/wordml/cex" xmlns:w16cid="http://schemas.microsoft.com/office/word/2016/wordml/cid" xmlns:w16="http://schemas.microsoft.com/office/word/2018/wordml" xmlns:w16se="http://schemas.microsoft.com/office/word/2015/wordml/symex" xmlns:wpg="http://schemas.microsoft.com/office/word/2010/wordprocessingGroup" xmlns:wpi="http://schemas.microsoft.com/office/word/2010/wordprocessingInk" xmlns:wne="http://schemas.microsoft.com/office/word/2006/wordml" xmlns:wps="http://schemas.microsoft.com/office/word/2010/wordprocessingShape" mc:Ignorable="w14 w15 w16se w16cid w16 w16cex wp14">
   <w:tbl>
     <w:tblPr>
       <w:tblStyle w:val="Tablaconcuadrcula"/>
-      <w:tblW w:w="0" w:type="auto"/>
+      <w:tblW w:w="11368" w:type="dxa"/>
       <w:tblInd w:w="108" w:type="dxa"/>
       <w:tblBorders>
         <w:top w:val="none" w:sz="0" w:space="0" w:color="auto"/>
@@ -8097,17 +9366,18 @@
       <w:tblLook w:val="04A0" w:firstRow="1" w:lastRow="0" w:firstColumn="1" w:lastColumn="0" w:noHBand="0" w:noVBand="1"/>
     </w:tblPr>
     <w:tblGrid>
-      <w:gridCol w:w="4061"/>
-      <w:gridCol w:w="6178"/>
+      <w:gridCol w:w="5562"/>
+      <w:gridCol w:w="5806"/>
     </w:tblGrid>
     <w:tr>
       <w:tc>
         <w:tcPr>
-          <w:tcW w:w="4111" w:type="dxa"/>
+          <w:tcW w:w="5562" w:type="dxa"/>
           <w:vAlign w:val="center"/>
         </w:tcPr>
         <w:p>
           <w:pPr>
+            <w:ind w:right="33"/>
             <w:rPr>
               <w:rFonts w:ascii="Arial Narrow" w:hAnsi="Arial Narrow" w:cs="Arial"/>
               <w:sz w:val="16"/>
@@ -8118,7 +9388,7 @@
       </w:tc>
       <w:tc>
         <w:tcPr>
-          <w:tcW w:w="6237" w:type="dxa"/>
+          <w:tcW w:w="5806" w:type="dxa"/>
           <w:vAlign w:val="center"/>
         </w:tcPr>
         <w:p>
@@ -8126,8 +9396,8 @@
             <w:tabs>
               <w:tab w:val="left" w:pos="34"/>
             </w:tabs>
-            <w:ind w:left="34"/>
-            <w:jc w:val="center"/>
+            <w:ind w:left="34" w:right="2009"/>
+            <w:jc w:val="right"/>
             <w:rPr>
               <w:rFonts w:ascii="Arial Narrow" w:hAnsi="Arial Narrow" w:cs="Arial"/>
               <w:color w:val="000000" w:themeColor="text1"/>
@@ -8150,8 +9420,8 @@
             <w:tabs>
               <w:tab w:val="left" w:pos="34"/>
             </w:tabs>
-            <w:ind w:left="34"/>
-            <w:jc w:val="center"/>
+            <w:ind w:left="34" w:right="2009"/>
+            <w:jc w:val="right"/>
             <w:rPr>
               <w:rFonts w:ascii="Arial Narrow" w:hAnsi="Arial Narrow" w:cs="Arial"/>
               <w:b/>
@@ -8172,10 +9442,67 @@
             <w:rPr>
               <w:rFonts w:ascii="Arial Narrow" w:hAnsi="Arial Narrow" w:cs="Arial"/>
               <w:bCs/>
+              <w:color w:val="FF0000"/>
+              <w:sz w:val="16"/>
+              <w:szCs w:val="16"/>
+              <w:highlight w:val="yellow"/>
+            </w:rPr>
+            <w:fldChar w:fldCharType="begin"/>
+          </w:r>
+          <w:r>
+            <w:rPr>
+              <w:rFonts w:ascii="Arial Narrow" w:hAnsi="Arial Narrow" w:cs="Arial"/>
+              <w:bCs/>
+              <w:color w:val="FF0000"/>
+              <w:sz w:val="16"/>
+              <w:szCs w:val="16"/>
+              <w:highlight w:val="yellow"/>
+            </w:rPr>
+            <w:instrText xml:space="preserve"> MERGEFIELD TIPO_DE_PROCEDIMIENTO_INV_CON_DIR_y_NO </w:instrText>
+          </w:r>
+          <w:r>
+            <w:rPr>
+              <w:rFonts w:ascii="Arial Narrow" w:hAnsi="Arial Narrow" w:cs="Arial"/>
+              <w:bCs/>
+              <w:color w:val="FF0000"/>
+              <w:sz w:val="16"/>
+              <w:szCs w:val="16"/>
+              <w:highlight w:val="yellow"/>
+            </w:rPr>
+            <w:fldChar w:fldCharType="separate"/>
+          </w:r>
+          <w:r>
+            <w:rPr>
+              <w:rFonts w:ascii="Arial Narrow" w:hAnsi="Arial Narrow" w:cs="Arial"/>
+              <w:bCs/>
+              <w:noProof/>
+              <w:color w:val="FF0000"/>
+              <w:sz w:val="16"/>
+              <w:szCs w:val="16"/>
+              <w:highlight w:val="yellow"/>
+            </w:rPr>
+            <w:t>«TIPO_DE_PROCEDIMIENTO_INV_CON_DIR_y_NO»</w:t>
+          </w:r>
+          <w:r>
+            <w:rPr>
+              <w:rFonts w:ascii="Arial Narrow" w:hAnsi="Arial Narrow" w:cs="Arial"/>
+              <w:bCs/>
+              <w:color w:val="FF0000"/>
+              <w:sz w:val="16"/>
+              <w:szCs w:val="16"/>
+              <w:highlight w:val="yellow"/>
+            </w:rPr>
+            <w:fldChar w:fldCharType="end"/>
+          </w:r>
+          <w:r>
+            <w:rPr>
+              <w:rFonts w:ascii="Arial Narrow" w:hAnsi="Arial Narrow" w:cs="Arial"/>
+              <w:bCs/>
+              <w:color w:val="FF0000"/>
               <w:sz w:val="16"/>
               <w:szCs w:val="16"/>
             </w:rPr>
-            <w:t xml:space="preserve">CONCURSO POR </w:t>
+            <w:t xml:space="preserve">, </w:t>
           </w:r>
           <w:r>
             <w:rPr>
@@ -8184,16 +9511,68 @@
               <w:sz w:val="16"/>
               <w:szCs w:val="16"/>
             </w:rPr>
-            <w:t xml:space="preserve">INVITACIÓN  </w:t>
+            <w:t>CON NÚMERO,</w:t>
+          </w:r>
+          <w:r>
+            <w:rPr>
+              <w:rFonts w:ascii="Arial Narrow" w:hAnsi="Arial Narrow" w:cs="Arial"/>
+              <w:bCs/>
+              <w:color w:val="FF0000"/>
+              <w:sz w:val="16"/>
+              <w:szCs w:val="16"/>
+            </w:rPr>
+            <w:t xml:space="preserve"> </w:t>
           </w:r>
           <w:r>
             <w:rPr>
               <w:rFonts w:ascii="Arial Narrow" w:eastAsia="Batang" w:hAnsi="Arial Narrow"/>
-              <w:color w:val="0070C0"/>
+              <w:color w:val="FF0000"/>
               <w:sz w:val="16"/>
               <w:szCs w:val="16"/>
+              <w:highlight w:val="yellow"/>
             </w:rPr>
-            <w:t>CMA-ESP-CI-JUL-01/2019</w:t>
+            <w:fldChar w:fldCharType="begin"/>
+          </w:r>
+          <w:r>
+            <w:rPr>
+              <w:rFonts w:ascii="Arial Narrow" w:eastAsia="Batang" w:hAnsi="Arial Narrow"/>
+              <w:color w:val="FF0000"/>
+              <w:sz w:val="16"/>
+              <w:szCs w:val="16"/>
+              <w:highlight w:val="yellow"/>
+            </w:rPr>
+            <w:instrText xml:space="preserve"> MERGEFIELD NOMBRE_PROCEDIMIENTO_ </w:instrText>
+          </w:r>
+          <w:r>
+            <w:rPr>
+              <w:rFonts w:ascii="Arial Narrow" w:eastAsia="Batang" w:hAnsi="Arial Narrow"/>
+              <w:color w:val="FF0000"/>
+              <w:sz w:val="16"/>
+              <w:szCs w:val="16"/>
+              <w:highlight w:val="yellow"/>
+            </w:rPr>
+            <w:fldChar w:fldCharType="separate"/>
+          </w:r>
+          <w:r>
+            <w:rPr>
+              <w:rFonts w:ascii="Arial Narrow" w:eastAsia="Batang" w:hAnsi="Arial Narrow"/>
+              <w:noProof/>
+              <w:color w:val="FF0000"/>
+              <w:sz w:val="16"/>
+              <w:szCs w:val="16"/>
+              <w:highlight w:val="yellow"/>
+            </w:rPr>
+            <w:t>«NOMBRE_PROCEDIMIENTO_»</w:t>
+          </w:r>
+          <w:r>
+            <w:rPr>
+              <w:rFonts w:ascii="Arial Narrow" w:eastAsia="Batang" w:hAnsi="Arial Narrow"/>
+              <w:color w:val="FF0000"/>
+              <w:sz w:val="16"/>
+              <w:szCs w:val="16"/>
+              <w:highlight w:val="yellow"/>
+            </w:rPr>
+            <w:fldChar w:fldCharType="end"/>
           </w:r>
           <w:r>
             <w:rPr>
@@ -8257,7 +9636,67 @@
               <w:sz w:val="16"/>
               <w:szCs w:val="16"/>
             </w:rPr>
-            <w:t>“SERVICIO DE ______________”</w:t>
+            <w:t xml:space="preserve">“SERVICIO DE </w:t>
+          </w:r>
+          <w:r>
+            <w:rPr>
+              <w:rFonts w:ascii="Arial Narrow" w:eastAsia="Batang" w:hAnsi="Arial Narrow" w:cs="Arial"/>
+              <w:color w:val="FF0000"/>
+              <w:sz w:val="16"/>
+              <w:szCs w:val="16"/>
+              <w:highlight w:val="yellow"/>
+            </w:rPr>
+            <w:fldChar w:fldCharType="begin"/>
+          </w:r>
+          <w:r>
+            <w:rPr>
+              <w:rFonts w:ascii="Arial Narrow" w:eastAsia="Batang" w:hAnsi="Arial Narrow" w:cs="Arial"/>
+              <w:color w:val="FF0000"/>
+              <w:sz w:val="16"/>
+              <w:szCs w:val="16"/>
+              <w:highlight w:val="yellow"/>
+            </w:rPr>
+            <w:instrText xml:space="preserve"> MERGEFIELD CONCEPTO_DE_PROCEDIMIENTO </w:instrText>
+          </w:r>
+          <w:r>
+            <w:rPr>
+              <w:rFonts w:ascii="Arial Narrow" w:eastAsia="Batang" w:hAnsi="Arial Narrow" w:cs="Arial"/>
+              <w:color w:val="FF0000"/>
+              <w:sz w:val="16"/>
+              <w:szCs w:val="16"/>
+              <w:highlight w:val="yellow"/>
+            </w:rPr>
+            <w:fldChar w:fldCharType="separate"/>
+          </w:r>
+          <w:r>
+            <w:rPr>
+              <w:rFonts w:ascii="Arial Narrow" w:eastAsia="Batang" w:hAnsi="Arial Narrow" w:cs="Arial"/>
+              <w:noProof/>
+              <w:color w:val="FF0000"/>
+              <w:sz w:val="16"/>
+              <w:szCs w:val="16"/>
+              <w:highlight w:val="yellow"/>
+            </w:rPr>
+            <w:t>«CONCEPTO_DE_PROCEDIMIENTO»</w:t>
+          </w:r>
+          <w:r>
+            <w:rPr>
+              <w:rFonts w:ascii="Arial Narrow" w:eastAsia="Batang" w:hAnsi="Arial Narrow" w:cs="Arial"/>
+              <w:color w:val="FF0000"/>
+              <w:sz w:val="16"/>
+              <w:szCs w:val="16"/>
+              <w:highlight w:val="yellow"/>
+            </w:rPr>
+            <w:fldChar w:fldCharType="end"/>
+          </w:r>
+          <w:r>
+            <w:rPr>
+              <w:rFonts w:ascii="Arial Narrow" w:eastAsia="Batang" w:hAnsi="Arial Narrow" w:cs="Arial"/>
+              <w:color w:val="0070C0"/>
+              <w:sz w:val="16"/>
+              <w:szCs w:val="16"/>
+            </w:rPr>
+            <w:t>”</w:t>
           </w:r>
         </w:p>
       </w:tc>
@@ -8275,7 +9714,7 @@
 </file>
 
 <file path=word/numbering.xml><?xml version="1.0" encoding="utf-8"?>
-<w:numbering xmlns:wpc="http://schemas.microsoft.com/office/word/2010/wordprocessingCanvas" xmlns:cx="http://schemas.microsoft.com/office/drawing/2014/chartex" xmlns:cx1="http://schemas.microsoft.com/office/drawing/2015/9/8/chartex" xmlns:cx2="http://schemas.microsoft.com/office/drawing/2015/10/21/chartex" xmlns:cx3="http://schemas.microsoft.com/office/drawing/2016/5/9/chartex" xmlns:cx4="http://schemas.microsoft.com/office/drawing/2016/5/10/chartex" xmlns:cx5="http://schemas.microsoft.com/office/drawing/2016/5/11/chartex" xmlns:cx6="http://schemas.microsoft.com/office/drawing/2016/5/12/chartex" xmlns:cx7="http://schemas.microsoft.com/office/drawing/2016/5/13/chartex" xmlns:cx8="http://schemas.microsoft.com/office/drawing/2016/5/14/chartex" xmlns:mc="http://schemas.openxmlformats.org/markup-compatibility/2006" xmlns:aink="http://schemas.microsoft.com/office/drawing/2016/ink" xmlns:am3d="http://schemas.microsoft.com/office/drawing/2017/model3d" xmlns:o="urn:schemas-microsoft-com:office:office" xmlns:r="http://schemas.openxmlformats.org/officeDocument/2006/relationships" xmlns:m="http://schemas.openxmlformats.org/officeDocument/2006/math" xmlns:v="urn:schemas-microsoft-com:vml" xmlns:wp14="http://schemas.microsoft.com/office/word/2010/wordprocessingDrawing" xmlns:wp="http://schemas.openxmlformats.org/drawingml/2006/wordprocessingDrawing" xmlns:w10="urn:schemas-microsoft-com:office:word" xmlns:w="http://schemas.openxmlformats.org/wordprocessingml/2006/main" xmlns:w14="http://schemas.microsoft.com/office/word/2010/wordml" xmlns:w15="http://schemas.microsoft.com/office/word/2012/wordml" xmlns:w16cid="http://schemas.microsoft.com/office/word/2016/wordml/cid" xmlns:w16se="http://schemas.microsoft.com/office/word/2015/wordml/symex" xmlns:wpg="http://schemas.microsoft.com/office/word/2010/wordprocessingGroup" xmlns:wpi="http://schemas.microsoft.com/office/word/2010/wordprocessingInk" xmlns:wne="http://schemas.microsoft.com/office/word/2006/wordml" xmlns:wps="http://schemas.microsoft.com/office/word/2010/wordprocessingShape" mc:Ignorable="w14 w15 w16se w16cid wp14">
+<w:numbering xmlns:wpc="http://schemas.microsoft.com/office/word/2010/wordprocessingCanvas" xmlns:cx="http://schemas.microsoft.com/office/drawing/2014/chartex" xmlns:cx1="http://schemas.microsoft.com/office/drawing/2015/9/8/chartex" xmlns:cx2="http://schemas.microsoft.com/office/drawing/2015/10/21/chartex" xmlns:cx3="http://schemas.microsoft.com/office/drawing/2016/5/9/chartex" xmlns:cx4="http://schemas.microsoft.com/office/drawing/2016/5/10/chartex" xmlns:cx5="http://schemas.microsoft.com/office/drawing/2016/5/11/chartex" xmlns:cx6="http://schemas.microsoft.com/office/drawing/2016/5/12/chartex" xmlns:cx7="http://schemas.microsoft.com/office/drawing/2016/5/13/chartex" xmlns:cx8="http://schemas.microsoft.com/office/drawing/2016/5/14/chartex" xmlns:mc="http://schemas.openxmlformats.org/markup-compatibility/2006" xmlns:aink="http://schemas.microsoft.com/office/drawing/2016/ink" xmlns:am3d="http://schemas.microsoft.com/office/drawing/2017/model3d" xmlns:o="urn:schemas-microsoft-com:office:office" xmlns:r="http://schemas.openxmlformats.org/officeDocument/2006/relationships" xmlns:m="http://schemas.openxmlformats.org/officeDocument/2006/math" xmlns:v="urn:schemas-microsoft-com:vml" xmlns:wp14="http://schemas.microsoft.com/office/word/2010/wordprocessingDrawing" xmlns:wp="http://schemas.openxmlformats.org/drawingml/2006/wordprocessingDrawing" xmlns:w10="urn:schemas-microsoft-com:office:word" xmlns:w="http://schemas.openxmlformats.org/wordprocessingml/2006/main" xmlns:w14="http://schemas.microsoft.com/office/word/2010/wordml" xmlns:w15="http://schemas.microsoft.com/office/word/2012/wordml" xmlns:w16cex="http://schemas.microsoft.com/office/word/2018/wordml/cex" xmlns:w16cid="http://schemas.microsoft.com/office/word/2016/wordml/cid" xmlns:w16="http://schemas.microsoft.com/office/word/2018/wordml" xmlns:w16se="http://schemas.microsoft.com/office/word/2015/wordml/symex" xmlns:wpg="http://schemas.microsoft.com/office/word/2010/wordprocessingGroup" xmlns:wpi="http://schemas.microsoft.com/office/word/2010/wordprocessingInk" xmlns:wne="http://schemas.microsoft.com/office/word/2006/wordml" xmlns:wps="http://schemas.microsoft.com/office/word/2010/wordprocessingShape" mc:Ignorable="w14 w15 w16se w16cid w16 w16cex wp14">
   <w:abstractNum w:abstractNumId="0" w15:restartNumberingAfterBreak="0">
     <w:nsid w:val="01C63D87"/>
     <w:multiLevelType w:val="hybridMultilevel"/>
@@ -12400,7 +13839,7 @@
 </file>
 
 <file path=word/styles.xml><?xml version="1.0" encoding="utf-8"?>
-<w:styles xmlns:mc="http://schemas.openxmlformats.org/markup-compatibility/2006" xmlns:r="http://schemas.openxmlformats.org/officeDocument/2006/relationships" xmlns:w="http://schemas.openxmlformats.org/wordprocessingml/2006/main" xmlns:w14="http://schemas.microsoft.com/office/word/2010/wordml" xmlns:w15="http://schemas.microsoft.com/office/word/2012/wordml" xmlns:w16cid="http://schemas.microsoft.com/office/word/2016/wordml/cid" xmlns:w16se="http://schemas.microsoft.com/office/word/2015/wordml/symex" mc:Ignorable="w14 w15 w16se w16cid">
+<w:styles xmlns:mc="http://schemas.openxmlformats.org/markup-compatibility/2006" xmlns:r="http://schemas.openxmlformats.org/officeDocument/2006/relationships" xmlns:w="http://schemas.openxmlformats.org/wordprocessingml/2006/main" xmlns:w14="http://schemas.microsoft.com/office/word/2010/wordml" xmlns:w15="http://schemas.microsoft.com/office/word/2012/wordml" xmlns:w16cex="http://schemas.microsoft.com/office/word/2018/wordml/cex" xmlns:w16cid="http://schemas.microsoft.com/office/word/2016/wordml/cid" xmlns:w16="http://schemas.microsoft.com/office/word/2018/wordml" xmlns:w16se="http://schemas.microsoft.com/office/word/2015/wordml/symex" mc:Ignorable="w14 w15 w16se w16cid w16 w16cex">
   <w:docDefaults>
     <w:rPrDefault>
       <w:rPr>
@@ -12416,7 +13855,7 @@
       </w:pPr>
     </w:pPrDefault>
   </w:docDefaults>
-  <w:latentStyles w:defLockedState="0" w:defUIPriority="99" w:defSemiHidden="0" w:defUnhideWhenUsed="0" w:defQFormat="0" w:count="377">
+  <w:latentStyles w:defLockedState="0" w:defUIPriority="99" w:defSemiHidden="0" w:defUnhideWhenUsed="0" w:defQFormat="0" w:count="376">
     <w:lsdException w:name="Normal" w:uiPriority="0" w:qFormat="1"/>
     <w:lsdException w:name="heading 1" w:uiPriority="9" w:qFormat="1"/>
     <w:lsdException w:name="heading 2" w:semiHidden="1" w:uiPriority="0" w:unhideWhenUsed="1" w:qFormat="1"/>
@@ -12793,7 +14232,6 @@
     <w:lsdException w:name="Hashtag" w:semiHidden="1" w:unhideWhenUsed="1"/>
     <w:lsdException w:name="Unresolved Mention" w:semiHidden="1" w:unhideWhenUsed="1"/>
     <w:lsdException w:name="Smart Link" w:semiHidden="1" w:unhideWhenUsed="1"/>
-    <w:lsdException w:name="Smart Link Error" w:semiHidden="1" w:unhideWhenUsed="1"/>
   </w:latentStyles>
   <w:style w:type="paragraph" w:default="1" w:styleId="Normal">
     <w:name w:val="Normal"/>
@@ -13580,7 +15018,7 @@
 </file>
 
 <file path=customXml/itemProps1.xml><?xml version="1.0" encoding="utf-8"?>
-<ds:datastoreItem xmlns:ds="http://schemas.openxmlformats.org/officeDocument/2006/customXml" ds:itemID="{A3C84030-7E70-4D22-87FC-0F96940EA6FC}">
+<ds:datastoreItem xmlns:ds="http://schemas.openxmlformats.org/officeDocument/2006/customXml" ds:itemID="{05224164-2517-4015-AFDC-214694D3F448}">
   <ds:schemaRefs>
     <ds:schemaRef ds:uri="http://schemas.openxmlformats.org/officeDocument/2006/bibliography"/>
   </ds:schemaRefs>

</xml_diff>